<commit_message>
Added Use Case Diagram in Section 2.1
</commit_message>
<xml_diff>
--- a/Project01 - iVending Business Requirements.docx
+++ b/Project01 - iVending Business Requirements.docx
@@ -1,6 +1,6 @@
 
 <file path=word/document.xml><?xml version="1.0" encoding="utf-8"?>
-<w:document xmlns:wpc="http://schemas.microsoft.com/office/word/2010/wordprocessingCanvas" xmlns:cx="http://schemas.microsoft.com/office/drawing/2014/chartex" xmlns:cx1="http://schemas.microsoft.com/office/drawing/2015/9/8/chartex" xmlns:cx2="http://schemas.microsoft.com/office/drawing/2015/10/21/chartex" xmlns:cx3="http://schemas.microsoft.com/office/drawing/2016/5/9/chartex" xmlns:cx4="http://schemas.microsoft.com/office/drawing/2016/5/10/chartex" xmlns:cx5="http://schemas.microsoft.com/office/drawing/2016/5/11/chartex" xmlns:cx6="http://schemas.microsoft.com/office/drawing/2016/5/12/chartex" xmlns:cx7="http://schemas.microsoft.com/office/drawing/2016/5/13/chartex" xmlns:cx8="http://schemas.microsoft.com/office/drawing/2016/5/14/chartex" xmlns:mc="http://schemas.openxmlformats.org/markup-compatibility/2006" xmlns:aink="http://schemas.microsoft.com/office/drawing/2016/ink" xmlns:am3d="http://schemas.microsoft.com/office/drawing/2017/model3d" xmlns:o="urn:schemas-microsoft-com:office:office" xmlns:r="http://schemas.openxmlformats.org/officeDocument/2006/relationships" xmlns:m="http://schemas.openxmlformats.org/officeDocument/2006/math" xmlns:v="urn:schemas-microsoft-com:vml" xmlns:wp14="http://schemas.microsoft.com/office/word/2010/wordprocessingDrawing" xmlns:wp="http://schemas.openxmlformats.org/drawingml/2006/wordprocessingDrawing" xmlns:w10="urn:schemas-microsoft-com:office:word" xmlns:w="http://schemas.openxmlformats.org/wordprocessingml/2006/main" xmlns:w14="http://schemas.microsoft.com/office/word/2010/wordml" xmlns:w15="http://schemas.microsoft.com/office/word/2012/wordml" xmlns:w16cid="http://schemas.microsoft.com/office/word/2016/wordml/cid" xmlns:w16se="http://schemas.microsoft.com/office/word/2015/wordml/symex" xmlns:wpg="http://schemas.microsoft.com/office/word/2010/wordprocessingGroup" xmlns:wpi="http://schemas.microsoft.com/office/word/2010/wordprocessingInk" xmlns:wne="http://schemas.microsoft.com/office/word/2006/wordml" xmlns:wps="http://schemas.microsoft.com/office/word/2010/wordprocessingShape" mc:Ignorable="w14 w15 w16se w16cid wp14">
+<w:document xmlns:wpc="http://schemas.microsoft.com/office/word/2010/wordprocessingCanvas" xmlns:cx="http://schemas.microsoft.com/office/drawing/2014/chartex" xmlns:cx1="http://schemas.microsoft.com/office/drawing/2015/9/8/chartex" xmlns:cx2="http://schemas.microsoft.com/office/drawing/2015/10/21/chartex" xmlns:cx3="http://schemas.microsoft.com/office/drawing/2016/5/9/chartex" xmlns:cx4="http://schemas.microsoft.com/office/drawing/2016/5/10/chartex" xmlns:cx5="http://schemas.microsoft.com/office/drawing/2016/5/11/chartex" xmlns:cx6="http://schemas.microsoft.com/office/drawing/2016/5/12/chartex" xmlns:cx7="http://schemas.microsoft.com/office/drawing/2016/5/13/chartex" xmlns:cx8="http://schemas.microsoft.com/office/drawing/2016/5/14/chartex" xmlns:mc="http://schemas.openxmlformats.org/markup-compatibility/2006" xmlns:aink="http://schemas.microsoft.com/office/drawing/2016/ink" xmlns:am3d="http://schemas.microsoft.com/office/drawing/2017/model3d" xmlns:o="urn:schemas-microsoft-com:office:office" xmlns:oel="http://schemas.microsoft.com/office/2019/extlst" xmlns:r="http://schemas.openxmlformats.org/officeDocument/2006/relationships" xmlns:m="http://schemas.openxmlformats.org/officeDocument/2006/math" xmlns:v="urn:schemas-microsoft-com:vml" xmlns:wp14="http://schemas.microsoft.com/office/word/2010/wordprocessingDrawing" xmlns:wp="http://schemas.openxmlformats.org/drawingml/2006/wordprocessingDrawing" xmlns:w10="urn:schemas-microsoft-com:office:word" xmlns:w="http://schemas.openxmlformats.org/wordprocessingml/2006/main" xmlns:w14="http://schemas.microsoft.com/office/word/2010/wordml" xmlns:w15="http://schemas.microsoft.com/office/word/2012/wordml" xmlns:w16cex="http://schemas.microsoft.com/office/word/2018/wordml/cex" xmlns:w16cid="http://schemas.microsoft.com/office/word/2016/wordml/cid" xmlns:w16="http://schemas.microsoft.com/office/word/2018/wordml" xmlns:w16du="http://schemas.microsoft.com/office/word/2023/wordml/word16du" xmlns:w16sdtdh="http://schemas.microsoft.com/office/word/2020/wordml/sdtdatahash" xmlns:w16se="http://schemas.microsoft.com/office/word/2015/wordml/symex" xmlns:wpg="http://schemas.microsoft.com/office/word/2010/wordprocessingGroup" xmlns:wpi="http://schemas.microsoft.com/office/word/2010/wordprocessingInk" xmlns:wne="http://schemas.microsoft.com/office/word/2006/wordml" xmlns:wps="http://schemas.microsoft.com/office/word/2010/wordprocessingShape" mc:Ignorable="w14 w15 w16se w16cid w16 w16cex w16sdtdh w16du wp14">
   <w:body>
     <w:p>
       <w:pPr>
@@ -69,8 +69,6 @@
           <w:rFonts w:cs="Arial"/>
         </w:rPr>
       </w:pPr>
-      <w:bookmarkStart w:id="0" w:name="_GoBack"/>
-      <w:bookmarkEnd w:id="0"/>
     </w:p>
     <w:p>
       <w:pPr>
@@ -95,12 +93,21 @@
           <w:szCs w:val="38"/>
         </w:rPr>
       </w:pPr>
+      <w:proofErr w:type="spellStart"/>
       <w:r>
         <w:rPr>
           <w:sz w:val="38"/>
           <w:szCs w:val="38"/>
         </w:rPr>
-        <w:t xml:space="preserve">iVending – Business </w:t>
+        <w:t>iVending</w:t>
+      </w:r>
+      <w:proofErr w:type="spellEnd"/>
+      <w:r>
+        <w:rPr>
+          <w:sz w:val="38"/>
+          <w:szCs w:val="38"/>
+        </w:rPr>
+        <w:t xml:space="preserve"> – Business </w:t>
       </w:r>
       <w:r>
         <w:rPr>
@@ -4102,12 +4109,12 @@
       <w:pPr>
         <w:pStyle w:val="Heading1"/>
       </w:pPr>
-      <w:bookmarkStart w:id="1" w:name="_Toc366527122"/>
+      <w:bookmarkStart w:id="0" w:name="_Toc366527122"/>
       <w:r>
         <w:lastRenderedPageBreak/>
         <w:t>Business Case</w:t>
       </w:r>
-      <w:bookmarkEnd w:id="1"/>
+      <w:bookmarkEnd w:id="0"/>
     </w:p>
     <w:p>
       <w:pPr>
@@ -4116,7 +4123,7 @@
           <w:color w:val="FF0000"/>
         </w:rPr>
       </w:pPr>
-      <w:bookmarkStart w:id="2" w:name="_Toc71015274"/>
+      <w:bookmarkStart w:id="1" w:name="_Toc71015274"/>
       <w:r>
         <w:rPr>
           <w:color w:val="FF0000"/>
@@ -4142,11 +4149,11 @@
       <w:pPr>
         <w:pStyle w:val="Heading2"/>
       </w:pPr>
-      <w:bookmarkStart w:id="3" w:name="_Toc366527123"/>
+      <w:bookmarkStart w:id="2" w:name="_Toc366527123"/>
       <w:r>
         <w:t>Overview</w:t>
       </w:r>
-      <w:bookmarkEnd w:id="3"/>
+      <w:bookmarkEnd w:id="2"/>
     </w:p>
     <w:p>
       <w:pPr>
@@ -4266,8 +4273,13 @@
           <w:numId w:val="44"/>
         </w:numPr>
       </w:pPr>
-      <w:r>
-        <w:t xml:space="preserve">High-availability </w:t>
+      <w:proofErr w:type="gramStart"/>
+      <w:r>
+        <w:t>High-availability</w:t>
+      </w:r>
+      <w:proofErr w:type="gramEnd"/>
+      <w:r>
+        <w:t xml:space="preserve"> </w:t>
       </w:r>
     </w:p>
     <w:p>
@@ -4338,8 +4350,21 @@
           <w:numId w:val="44"/>
         </w:numPr>
       </w:pPr>
-      <w:r>
-        <w:t>High-availability via redundant iVending systems (cooling and heating)</w:t>
+      <w:proofErr w:type="gramStart"/>
+      <w:r>
+        <w:t>High-availability</w:t>
+      </w:r>
+      <w:proofErr w:type="gramEnd"/>
+      <w:r>
+        <w:t xml:space="preserve"> via redundant </w:t>
+      </w:r>
+      <w:proofErr w:type="spellStart"/>
+      <w:r>
+        <w:t>iVending</w:t>
+      </w:r>
+      <w:proofErr w:type="spellEnd"/>
+      <w:r>
+        <w:t xml:space="preserve"> systems (cooling and heating)</w:t>
       </w:r>
     </w:p>
     <w:p>
@@ -4374,8 +4399,13 @@
           <w:numId w:val="44"/>
         </w:numPr>
       </w:pPr>
-      <w:r>
-        <w:t>iVending machine</w:t>
+      <w:proofErr w:type="spellStart"/>
+      <w:r>
+        <w:t>iVending</w:t>
+      </w:r>
+      <w:proofErr w:type="spellEnd"/>
+      <w:r>
+        <w:t xml:space="preserve"> machine</w:t>
       </w:r>
     </w:p>
     <w:p>
@@ -4386,8 +4416,13 @@
           <w:numId w:val="44"/>
         </w:numPr>
       </w:pPr>
-      <w:r>
-        <w:t>iVending app</w:t>
+      <w:proofErr w:type="spellStart"/>
+      <w:r>
+        <w:t>iVending</w:t>
+      </w:r>
+      <w:proofErr w:type="spellEnd"/>
+      <w:r>
+        <w:t xml:space="preserve"> app</w:t>
       </w:r>
     </w:p>
     <w:p>
@@ -4472,7 +4507,15 @@
       </w:pPr>
       <w:r>
         <w:lastRenderedPageBreak/>
-        <w:t>Real-time learning: iVending machine</w:t>
+        <w:t xml:space="preserve">Real-time learning: </w:t>
+      </w:r>
+      <w:proofErr w:type="spellStart"/>
+      <w:r>
+        <w:t>iVending</w:t>
+      </w:r>
+      <w:proofErr w:type="spellEnd"/>
+      <w:r>
+        <w:t xml:space="preserve"> machine</w:t>
       </w:r>
       <w:r>
         <w:t xml:space="preserve"> utilizes machine learning to monitor machine operations</w:t>
@@ -4482,11 +4525,11 @@
       <w:pPr>
         <w:pStyle w:val="Heading2"/>
       </w:pPr>
-      <w:bookmarkStart w:id="4" w:name="_Toc366527124"/>
+      <w:bookmarkStart w:id="3" w:name="_Toc366527124"/>
       <w:r>
         <w:t>Business Justification</w:t>
       </w:r>
-      <w:bookmarkEnd w:id="4"/>
+      <w:bookmarkEnd w:id="3"/>
     </w:p>
     <w:p>
       <w:pPr>
@@ -4506,11 +4549,11 @@
       <w:pPr>
         <w:pStyle w:val="Heading2"/>
       </w:pPr>
-      <w:bookmarkStart w:id="5" w:name="_Toc366527125"/>
+      <w:bookmarkStart w:id="4" w:name="_Toc366527125"/>
       <w:r>
         <w:t>Benefits</w:t>
       </w:r>
-      <w:bookmarkEnd w:id="5"/>
+      <w:bookmarkEnd w:id="4"/>
     </w:p>
     <w:p>
       <w:pPr>
@@ -4530,14 +4573,14 @@
       <w:pPr>
         <w:pStyle w:val="Heading2"/>
       </w:pPr>
-      <w:bookmarkStart w:id="6" w:name="_Toc366527126"/>
+      <w:bookmarkStart w:id="5" w:name="_Toc366527126"/>
       <w:r>
         <w:t xml:space="preserve">Strategic </w:t>
       </w:r>
       <w:r>
         <w:t>Overview</w:t>
       </w:r>
-      <w:bookmarkEnd w:id="6"/>
+      <w:bookmarkEnd w:id="5"/>
     </w:p>
     <w:p>
       <w:pPr>
@@ -4546,9 +4589,9 @@
           <w:color w:val="FF0000"/>
         </w:rPr>
       </w:pPr>
-      <w:bookmarkStart w:id="7" w:name="_Toc127692382"/>
-      <w:bookmarkStart w:id="8" w:name="_Toc131381604"/>
-      <w:bookmarkStart w:id="9" w:name="_Toc132689439"/>
+      <w:bookmarkStart w:id="6" w:name="_Toc127692382"/>
+      <w:bookmarkStart w:id="7" w:name="_Toc131381604"/>
+      <w:bookmarkStart w:id="8" w:name="_Toc132689439"/>
       <w:r>
         <w:rPr>
           <w:color w:val="FF0000"/>
@@ -4560,14 +4603,14 @@
       <w:pPr>
         <w:pStyle w:val="Heading2"/>
       </w:pPr>
-      <w:bookmarkStart w:id="10" w:name="_Toc366527127"/>
+      <w:bookmarkStart w:id="9" w:name="_Toc366527127"/>
+      <w:bookmarkEnd w:id="6"/>
       <w:bookmarkEnd w:id="7"/>
       <w:bookmarkEnd w:id="8"/>
+      <w:r>
+        <w:t>Risks to Business</w:t>
+      </w:r>
       <w:bookmarkEnd w:id="9"/>
-      <w:r>
-        <w:t>Risks to Business</w:t>
-      </w:r>
-      <w:bookmarkEnd w:id="10"/>
     </w:p>
     <w:p>
       <w:pPr>
@@ -4588,7 +4631,15 @@
         <w:t>Business Risk</w:t>
       </w:r>
       <w:r>
-        <w:t xml:space="preserve"> - identifies the risk to the business of doing or not doing the project.  For example; loss of market opportunity or threat of competition.</w:t>
+        <w:t xml:space="preserve"> - identifies the risk to the business of doing or not doing the project.  For </w:t>
+      </w:r>
+      <w:proofErr w:type="gramStart"/>
+      <w:r>
+        <w:t>example;</w:t>
+      </w:r>
+      <w:proofErr w:type="gramEnd"/>
+      <w:r>
+        <w:t xml:space="preserve"> loss of market opportunity or threat of competition.</w:t>
       </w:r>
     </w:p>
     <w:p>
@@ -4602,7 +4653,15 @@
         <w:t>Project Risk</w:t>
       </w:r>
       <w:r>
-        <w:t xml:space="preserve"> – this is a risk to the successful completion of the project.  For example; lack of funding, resources or implementation problems.</w:t>
+        <w:t xml:space="preserve"> – this is a risk to the successful completion of the project.  For </w:t>
+      </w:r>
+      <w:proofErr w:type="gramStart"/>
+      <w:r>
+        <w:t>example;</w:t>
+      </w:r>
+      <w:proofErr w:type="gramEnd"/>
+      <w:r>
+        <w:t xml:space="preserve"> lack of funding, resources or implementation problems.</w:t>
       </w:r>
     </w:p>
     <w:p>
@@ -4616,11 +4675,16 @@
         <w:t>Product Risk</w:t>
       </w:r>
       <w:r>
-        <w:t xml:space="preserve"> – these are the risks associated with the product or service itself.  For example; brand image, </w:t>
+        <w:t xml:space="preserve"> – these are the risks associated with the product or service itself.  For example; brand </w:t>
+      </w:r>
+      <w:proofErr w:type="gramStart"/>
+      <w:r>
+        <w:t xml:space="preserve">image, </w:t>
       </w:r>
       <w:r>
         <w:t xml:space="preserve">  </w:t>
       </w:r>
+      <w:proofErr w:type="gramEnd"/>
       <w:r>
         <w:t xml:space="preserve">security, and other product </w:t>
       </w:r>
@@ -4697,16 +4761,16 @@
       <w:pPr>
         <w:pStyle w:val="Heading3"/>
       </w:pPr>
-      <w:bookmarkStart w:id="11" w:name="_Toc132689440"/>
-      <w:bookmarkStart w:id="12" w:name="_Toc136067537"/>
-      <w:bookmarkStart w:id="13" w:name="_Toc366527128"/>
+      <w:bookmarkStart w:id="10" w:name="_Toc132689440"/>
+      <w:bookmarkStart w:id="11" w:name="_Toc136067537"/>
+      <w:bookmarkStart w:id="12" w:name="_Toc366527128"/>
       <w:r>
         <w:lastRenderedPageBreak/>
         <w:t>Risk associated to the project</w:t>
       </w:r>
+      <w:bookmarkEnd w:id="10"/>
       <w:bookmarkEnd w:id="11"/>
       <w:bookmarkEnd w:id="12"/>
-      <w:bookmarkEnd w:id="13"/>
     </w:p>
     <w:p/>
     <w:tbl>
@@ -6230,15 +6294,15 @@
       <w:pPr>
         <w:pStyle w:val="Heading3"/>
       </w:pPr>
-      <w:bookmarkStart w:id="14" w:name="_Toc132689441"/>
-      <w:bookmarkStart w:id="15" w:name="_Toc136067538"/>
-      <w:bookmarkStart w:id="16" w:name="_Toc366527129"/>
+      <w:bookmarkStart w:id="13" w:name="_Toc132689441"/>
+      <w:bookmarkStart w:id="14" w:name="_Toc136067538"/>
+      <w:bookmarkStart w:id="15" w:name="_Toc366527129"/>
       <w:r>
         <w:t>Risk of not doing the project</w:t>
       </w:r>
+      <w:bookmarkEnd w:id="13"/>
       <w:bookmarkEnd w:id="14"/>
       <w:bookmarkEnd w:id="15"/>
-      <w:bookmarkEnd w:id="16"/>
     </w:p>
     <w:tbl>
       <w:tblPr>
@@ -7206,24 +7270,24 @@
       <w:pPr>
         <w:pStyle w:val="Heading1"/>
       </w:pPr>
-      <w:bookmarkStart w:id="17" w:name="_Toc366527130"/>
+      <w:bookmarkStart w:id="16" w:name="_Toc366527130"/>
       <w:r>
         <w:lastRenderedPageBreak/>
         <w:t>Scope</w:t>
       </w:r>
+      <w:bookmarkEnd w:id="16"/>
+    </w:p>
+    <w:p>
+      <w:pPr>
+        <w:pStyle w:val="Heading2"/>
+      </w:pPr>
+      <w:bookmarkStart w:id="17" w:name="_Toc136067541"/>
+      <w:bookmarkStart w:id="18" w:name="_Toc366527131"/>
+      <w:r>
+        <w:t>In Scope Functionality and Components</w:t>
+      </w:r>
       <w:bookmarkEnd w:id="17"/>
-    </w:p>
-    <w:p>
-      <w:pPr>
-        <w:pStyle w:val="Heading2"/>
-      </w:pPr>
-      <w:bookmarkStart w:id="18" w:name="_Toc136067541"/>
-      <w:bookmarkStart w:id="19" w:name="_Toc366527131"/>
-      <w:r>
-        <w:t>In Scope Functionality and Components</w:t>
-      </w:r>
       <w:bookmarkEnd w:id="18"/>
-      <w:bookmarkEnd w:id="19"/>
     </w:p>
     <w:p>
       <w:pPr>
@@ -7236,8 +7300,113 @@
         <w:t>is</w:t>
       </w:r>
       <w:r>
-        <w:t xml:space="preserve"> the high level functionality and components that are in the scope of this project.</w:t>
-      </w:r>
+        <w:t xml:space="preserve"> the </w:t>
+      </w:r>
+      <w:proofErr w:type="gramStart"/>
+      <w:r>
+        <w:t>high level</w:t>
+      </w:r>
+      <w:proofErr w:type="gramEnd"/>
+      <w:r>
+        <w:t xml:space="preserve"> functionality and components that are in the scope of this project.</w:t>
+      </w:r>
+    </w:p>
+    <w:p>
+      <w:pPr>
+        <w:pStyle w:val="Body0"/>
+      </w:pPr>
+    </w:p>
+    <w:p>
+      <w:pPr>
+        <w:pStyle w:val="Body0"/>
+        <w:keepNext/>
+        <w:jc w:val="center"/>
+      </w:pPr>
+      <w:r>
+        <w:drawing>
+          <wp:inline distT="0" distB="0" distL="0" distR="0" wp14:anchorId="330F7087" wp14:editId="52FC160E">
+            <wp:extent cx="5486400" cy="4808220"/>
+            <wp:effectExtent l="0" t="0" r="0" b="0"/>
+            <wp:docPr id="1122968217" name="Picture 3" descr="A diagram of a diagram of a diagram&#10;&#10;Description automatically generated"/>
+            <wp:cNvGraphicFramePr>
+              <a:graphicFrameLocks xmlns:a="http://schemas.openxmlformats.org/drawingml/2006/main" noChangeAspect="1"/>
+            </wp:cNvGraphicFramePr>
+            <a:graphic xmlns:a="http://schemas.openxmlformats.org/drawingml/2006/main">
+              <a:graphicData uri="http://schemas.openxmlformats.org/drawingml/2006/picture">
+                <pic:pic xmlns:pic="http://schemas.openxmlformats.org/drawingml/2006/picture">
+                  <pic:nvPicPr>
+                    <pic:cNvPr id="1122968217" name="Picture 3" descr="A diagram of a diagram of a diagram&#10;&#10;Description automatically generated"/>
+                    <pic:cNvPicPr>
+                      <a:picLocks noChangeAspect="1" noChangeArrowheads="1"/>
+                    </pic:cNvPicPr>
+                  </pic:nvPicPr>
+                  <pic:blipFill>
+                    <a:blip r:embed="rId14" cstate="print">
+                      <a:extLst>
+                        <a:ext uri="{28A0092B-C50C-407E-A947-70E740481C1C}">
+                          <a14:useLocalDpi xmlns:a14="http://schemas.microsoft.com/office/drawing/2010/main" val="0"/>
+                        </a:ext>
+                      </a:extLst>
+                    </a:blip>
+                    <a:srcRect/>
+                    <a:stretch>
+                      <a:fillRect/>
+                    </a:stretch>
+                  </pic:blipFill>
+                  <pic:spPr bwMode="auto">
+                    <a:xfrm>
+                      <a:off x="0" y="0"/>
+                      <a:ext cx="5486400" cy="4808220"/>
+                    </a:xfrm>
+                    <a:prstGeom prst="rect">
+                      <a:avLst/>
+                    </a:prstGeom>
+                    <a:noFill/>
+                    <a:ln>
+                      <a:noFill/>
+                    </a:ln>
+                  </pic:spPr>
+                </pic:pic>
+              </a:graphicData>
+            </a:graphic>
+          </wp:inline>
+        </w:drawing>
+      </w:r>
+    </w:p>
+    <w:p>
+      <w:pPr>
+        <w:pStyle w:val="Caption"/>
+        <w:jc w:val="center"/>
+      </w:pPr>
+      <w:r>
+        <w:t xml:space="preserve">Figure </w:t>
+      </w:r>
+      <w:r>
+        <w:fldChar w:fldCharType="begin"/>
+      </w:r>
+      <w:r>
+        <w:instrText xml:space="preserve"> SEQ Figure \* ARABIC </w:instrText>
+      </w:r>
+      <w:r>
+        <w:fldChar w:fldCharType="separate"/>
+      </w:r>
+      <w:r>
+        <w:rPr>
+          <w:noProof/>
+        </w:rPr>
+        <w:t>1</w:t>
+      </w:r>
+      <w:r>
+        <w:fldChar w:fldCharType="end"/>
+      </w:r>
+      <w:r>
+        <w:t>: Overall Use Case Diagram</w:t>
+      </w:r>
+    </w:p>
+    <w:p>
+      <w:pPr>
+        <w:pStyle w:val="Body0"/>
+      </w:pPr>
     </w:p>
     <w:p>
       <w:pPr>
@@ -7337,13 +7506,13 @@
       <w:pPr>
         <w:pStyle w:val="Heading2"/>
       </w:pPr>
-      <w:bookmarkStart w:id="20" w:name="_Toc136067542"/>
-      <w:bookmarkStart w:id="21" w:name="_Toc366527132"/>
+      <w:bookmarkStart w:id="19" w:name="_Toc136067542"/>
+      <w:bookmarkStart w:id="20" w:name="_Toc366527132"/>
       <w:r>
         <w:t>Out of Scope Functionality and Components</w:t>
       </w:r>
+      <w:bookmarkEnd w:id="19"/>
       <w:bookmarkEnd w:id="20"/>
-      <w:bookmarkEnd w:id="21"/>
     </w:p>
     <w:p>
       <w:pPr>
@@ -7352,11 +7521,21 @@
       <w:r>
         <w:t xml:space="preserve">The following information </w:t>
       </w:r>
+      <w:proofErr w:type="gramStart"/>
       <w:r>
         <w:t>is</w:t>
       </w:r>
-      <w:r>
-        <w:t xml:space="preserve"> the high level functionality and components that are specifically excluded from the scope of this project.</w:t>
+      <w:proofErr w:type="gramEnd"/>
+      <w:r>
+        <w:t xml:space="preserve"> the </w:t>
+      </w:r>
+      <w:proofErr w:type="gramStart"/>
+      <w:r>
+        <w:t>high level</w:t>
+      </w:r>
+      <w:proofErr w:type="gramEnd"/>
+      <w:r>
+        <w:t xml:space="preserve"> functionality and components that are specifically excluded from the scope of this project.</w:t>
       </w:r>
     </w:p>
     <w:p>
@@ -7386,14 +7565,14 @@
       <w:pPr>
         <w:pStyle w:val="Heading1"/>
       </w:pPr>
-      <w:bookmarkStart w:id="22" w:name="_Toc137538570"/>
-      <w:bookmarkStart w:id="23" w:name="_Toc366527133"/>
+      <w:bookmarkStart w:id="21" w:name="_Toc137538570"/>
+      <w:bookmarkStart w:id="22" w:name="_Toc366527133"/>
       <w:r>
         <w:lastRenderedPageBreak/>
         <w:t>Process Flow</w:t>
       </w:r>
+      <w:bookmarkEnd w:id="21"/>
       <w:bookmarkEnd w:id="22"/>
-      <w:bookmarkEnd w:id="23"/>
     </w:p>
     <w:tbl>
       <w:tblPr>
@@ -7648,12 +7827,12 @@
       <w:pPr>
         <w:pStyle w:val="Heading1"/>
       </w:pPr>
-      <w:bookmarkStart w:id="24" w:name="_Toc366527134"/>
+      <w:bookmarkStart w:id="23" w:name="_Toc366527134"/>
       <w:r>
         <w:lastRenderedPageBreak/>
         <w:t>Business Requirements</w:t>
       </w:r>
-      <w:bookmarkEnd w:id="24"/>
+      <w:bookmarkEnd w:id="23"/>
     </w:p>
     <w:p>
       <w:pPr>
@@ -7689,43 +7868,51 @@
         </w:numPr>
       </w:pPr>
       <w:r>
-        <w:t>Non-functional requirements are those that do not directly support the functions of the product of the project, but are needed for the success of the project.</w:t>
+        <w:t xml:space="preserve">Non-functional requirements are those that do not directly support the functions of the product of the </w:t>
+      </w:r>
+      <w:proofErr w:type="gramStart"/>
+      <w:r>
+        <w:t>project, but</w:t>
+      </w:r>
+      <w:proofErr w:type="gramEnd"/>
+      <w:r>
+        <w:t xml:space="preserve"> are needed for the success of the project.</w:t>
       </w:r>
     </w:p>
     <w:p>
       <w:pPr>
         <w:pStyle w:val="Heading2"/>
       </w:pPr>
-      <w:bookmarkStart w:id="25" w:name="_Toc136067547"/>
-      <w:bookmarkStart w:id="26" w:name="_Toc366527135"/>
+      <w:bookmarkStart w:id="24" w:name="_Toc136067547"/>
+      <w:bookmarkStart w:id="25" w:name="_Toc366527135"/>
       <w:r>
         <w:t>Functional Requirements</w:t>
       </w:r>
+      <w:bookmarkEnd w:id="24"/>
       <w:bookmarkEnd w:id="25"/>
+    </w:p>
+    <w:p>
+      <w:pPr>
+        <w:pStyle w:val="Body0"/>
+      </w:pPr>
+      <w:r>
+        <w:t>The following functional requirements are grouped in categories specifica</w:t>
+      </w:r>
+      <w:r>
+        <w:t>lly identified for this project or in models such as use cases specifically identified for this project</w:t>
+      </w:r>
+    </w:p>
+    <w:p>
+      <w:pPr>
+        <w:pStyle w:val="Heading3"/>
+      </w:pPr>
+      <w:bookmarkStart w:id="26" w:name="_Toc136067548"/>
+      <w:bookmarkStart w:id="27" w:name="_Toc366527136"/>
+      <w:r>
+        <w:t>&lt;Functional Requirement Category 1&gt;</w:t>
+      </w:r>
       <w:bookmarkEnd w:id="26"/>
-    </w:p>
-    <w:p>
-      <w:pPr>
-        <w:pStyle w:val="Body0"/>
-      </w:pPr>
-      <w:r>
-        <w:t>The following functional requirements are grouped in categories specifica</w:t>
-      </w:r>
-      <w:r>
-        <w:t>lly identified for this project or in models such as use cases specifically identified for this project</w:t>
-      </w:r>
-    </w:p>
-    <w:p>
-      <w:pPr>
-        <w:pStyle w:val="Heading3"/>
-      </w:pPr>
-      <w:bookmarkStart w:id="27" w:name="_Toc136067548"/>
-      <w:bookmarkStart w:id="28" w:name="_Toc366527136"/>
-      <w:r>
-        <w:t>&lt;Functional Requirement Category 1&gt;</w:t>
-      </w:r>
       <w:bookmarkEnd w:id="27"/>
-      <w:bookmarkEnd w:id="28"/>
     </w:p>
     <w:p>
       <w:pPr>
@@ -7881,52 +8068,52 @@
       <w:pPr>
         <w:pStyle w:val="Heading3"/>
       </w:pPr>
-      <w:bookmarkStart w:id="29" w:name="_Toc136067549"/>
-      <w:bookmarkStart w:id="30" w:name="_Toc366527137"/>
+      <w:bookmarkStart w:id="28" w:name="_Toc136067549"/>
+      <w:bookmarkStart w:id="29" w:name="_Toc366527137"/>
       <w:r>
         <w:t>&lt;Functional Requirement Category 2&gt;</w:t>
       </w:r>
+      <w:bookmarkEnd w:id="28"/>
       <w:bookmarkEnd w:id="29"/>
+    </w:p>
+    <w:p>
+      <w:pPr>
+        <w:pStyle w:val="Heading3"/>
+      </w:pPr>
+      <w:bookmarkStart w:id="30" w:name="_Toc136067550"/>
+      <w:bookmarkStart w:id="31" w:name="_Toc366527138"/>
+      <w:r>
+        <w:t>&lt;Functional Requirement Category 3&gt;</w:t>
+      </w:r>
       <w:bookmarkEnd w:id="30"/>
+      <w:bookmarkEnd w:id="31"/>
+    </w:p>
+    <w:p>
+      <w:pPr>
+        <w:pStyle w:val="Heading2"/>
+      </w:pPr>
+      <w:bookmarkStart w:id="32" w:name="_Toc136067551"/>
+      <w:bookmarkStart w:id="33" w:name="_Toc366527139"/>
+      <w:r>
+        <w:t>Non-Functional Requirements</w:t>
+      </w:r>
+      <w:bookmarkEnd w:id="32"/>
+      <w:bookmarkEnd w:id="33"/>
+    </w:p>
+    <w:p>
+      <w:pPr>
+        <w:pStyle w:val="Body0"/>
+      </w:pPr>
+      <w:r>
+        <w:t>The following non-functional requirements are organized in standard categories identified in the business requirements document template.  If there are no requirements of this project for a category, it is noted that are none.</w:t>
+      </w:r>
     </w:p>
     <w:p>
       <w:pPr>
         <w:pStyle w:val="Heading3"/>
       </w:pPr>
-      <w:bookmarkStart w:id="31" w:name="_Toc136067550"/>
-      <w:bookmarkStart w:id="32" w:name="_Toc366527138"/>
-      <w:r>
-        <w:t>&lt;Functional Requirement Category 3&gt;</w:t>
-      </w:r>
-      <w:bookmarkEnd w:id="31"/>
-      <w:bookmarkEnd w:id="32"/>
-    </w:p>
-    <w:p>
-      <w:pPr>
-        <w:pStyle w:val="Heading2"/>
-      </w:pPr>
-      <w:bookmarkStart w:id="33" w:name="_Toc136067551"/>
-      <w:bookmarkStart w:id="34" w:name="_Toc366527139"/>
-      <w:r>
-        <w:t>Non-Functional Requirements</w:t>
-      </w:r>
-      <w:bookmarkEnd w:id="33"/>
-      <w:bookmarkEnd w:id="34"/>
-    </w:p>
-    <w:p>
-      <w:pPr>
-        <w:pStyle w:val="Body0"/>
-      </w:pPr>
-      <w:r>
-        <w:t>The following non-functional requirements are organized in standard categories identified in the business requirements document template.  If there are no requirements of this project for a category, it is noted that are none.</w:t>
-      </w:r>
-    </w:p>
-    <w:p>
-      <w:pPr>
-        <w:pStyle w:val="Heading3"/>
-      </w:pPr>
-      <w:bookmarkStart w:id="35" w:name="_Toc136067553"/>
-      <w:bookmarkStart w:id="36" w:name="_Toc366527140"/>
+      <w:bookmarkStart w:id="34" w:name="_Toc136067553"/>
+      <w:bookmarkStart w:id="35" w:name="_Toc366527140"/>
       <w:r>
         <w:lastRenderedPageBreak/>
         <w:t>R</w:t>
@@ -7934,8 +8121,8 @@
       <w:r>
         <w:t>eporting Requirements</w:t>
       </w:r>
+      <w:bookmarkEnd w:id="34"/>
       <w:bookmarkEnd w:id="35"/>
-      <w:bookmarkEnd w:id="36"/>
     </w:p>
     <w:p>
       <w:pPr>
@@ -8097,13 +8284,13 @@
       <w:pPr>
         <w:pStyle w:val="Heading3"/>
       </w:pPr>
-      <w:bookmarkStart w:id="37" w:name="_Toc136067554"/>
-      <w:bookmarkStart w:id="38" w:name="_Toc366527141"/>
+      <w:bookmarkStart w:id="36" w:name="_Toc136067554"/>
+      <w:bookmarkStart w:id="37" w:name="_Toc366527141"/>
       <w:r>
         <w:t>Operating Regulations Requirements</w:t>
       </w:r>
+      <w:bookmarkEnd w:id="36"/>
       <w:bookmarkEnd w:id="37"/>
-      <w:bookmarkEnd w:id="38"/>
     </w:p>
     <w:p>
       <w:pPr>
@@ -8121,13 +8308,13 @@
       <w:pPr>
         <w:pStyle w:val="Heading3"/>
       </w:pPr>
-      <w:bookmarkStart w:id="39" w:name="_Toc136067555"/>
-      <w:bookmarkStart w:id="40" w:name="_Toc366527142"/>
+      <w:bookmarkStart w:id="38" w:name="_Toc136067555"/>
+      <w:bookmarkStart w:id="39" w:name="_Toc366527142"/>
       <w:r>
         <w:t>Documentation Requirements</w:t>
       </w:r>
+      <w:bookmarkEnd w:id="38"/>
       <w:bookmarkEnd w:id="39"/>
-      <w:bookmarkEnd w:id="40"/>
     </w:p>
     <w:p>
       <w:pPr>
@@ -8138,7 +8325,15 @@
         </w:numPr>
       </w:pPr>
       <w:r>
-        <w:t>Customer Interface: iVending Machine</w:t>
+        <w:t xml:space="preserve">Customer Interface: </w:t>
+      </w:r>
+      <w:proofErr w:type="spellStart"/>
+      <w:r>
+        <w:t>iVending</w:t>
+      </w:r>
+      <w:proofErr w:type="spellEnd"/>
+      <w:r>
+        <w:t xml:space="preserve"> Machine</w:t>
       </w:r>
     </w:p>
     <w:p>
@@ -8150,20 +8345,28 @@
         </w:numPr>
       </w:pPr>
       <w:r>
-        <w:t>Customer Interface: iVending App (mobile phones; OS agnostic)</w:t>
+        <w:t xml:space="preserve">Customer Interface: </w:t>
+      </w:r>
+      <w:proofErr w:type="spellStart"/>
+      <w:r>
+        <w:t>iVending</w:t>
+      </w:r>
+      <w:proofErr w:type="spellEnd"/>
+      <w:r>
+        <w:t xml:space="preserve"> App (mobile phones; OS agnostic)</w:t>
       </w:r>
     </w:p>
     <w:p>
       <w:pPr>
         <w:pStyle w:val="Heading3"/>
       </w:pPr>
-      <w:bookmarkStart w:id="41" w:name="_Toc136067556"/>
-      <w:bookmarkStart w:id="42" w:name="_Toc366527143"/>
+      <w:bookmarkStart w:id="40" w:name="_Toc136067556"/>
+      <w:bookmarkStart w:id="41" w:name="_Toc366527143"/>
       <w:r>
         <w:t>Training Requirements</w:t>
       </w:r>
+      <w:bookmarkEnd w:id="40"/>
       <w:bookmarkEnd w:id="41"/>
-      <w:bookmarkEnd w:id="42"/>
     </w:p>
     <w:p>
       <w:pPr>
@@ -8173,8 +8376,8 @@
           <w:numId w:val="35"/>
         </w:numPr>
       </w:pPr>
-      <w:bookmarkStart w:id="43" w:name="_Toc136067557"/>
-      <w:bookmarkStart w:id="44" w:name="_Toc366527144"/>
+      <w:bookmarkStart w:id="42" w:name="_Toc136067557"/>
+      <w:bookmarkStart w:id="43" w:name="_Toc366527144"/>
       <w:r>
         <w:t>None required at this phase of the project.</w:t>
       </w:r>
@@ -8186,8 +8389,8 @@
       <w:r>
         <w:t>Support Requirements</w:t>
       </w:r>
+      <w:bookmarkEnd w:id="42"/>
       <w:bookmarkEnd w:id="43"/>
-      <w:bookmarkEnd w:id="44"/>
     </w:p>
     <w:p>
       <w:pPr>
@@ -8217,13 +8420,13 @@
       <w:pPr>
         <w:pStyle w:val="Heading3"/>
       </w:pPr>
-      <w:bookmarkStart w:id="45" w:name="_Toc136067558"/>
-      <w:bookmarkStart w:id="46" w:name="_Toc366527145"/>
+      <w:bookmarkStart w:id="44" w:name="_Toc136067558"/>
+      <w:bookmarkStart w:id="45" w:name="_Toc366527145"/>
       <w:r>
         <w:t>Marketing Requirements</w:t>
       </w:r>
+      <w:bookmarkEnd w:id="44"/>
       <w:bookmarkEnd w:id="45"/>
-      <w:bookmarkEnd w:id="46"/>
     </w:p>
     <w:p>
       <w:pPr>
@@ -8253,14 +8456,14 @@
       <w:pPr>
         <w:pStyle w:val="Heading3"/>
       </w:pPr>
-      <w:bookmarkStart w:id="47" w:name="_Toc136067559"/>
-      <w:bookmarkStart w:id="48" w:name="_Toc366527146"/>
+      <w:bookmarkStart w:id="46" w:name="_Toc136067559"/>
+      <w:bookmarkStart w:id="47" w:name="_Toc366527146"/>
       <w:r>
         <w:lastRenderedPageBreak/>
         <w:t>Legal, Regulatory and Patent Requirements</w:t>
       </w:r>
+      <w:bookmarkEnd w:id="46"/>
       <w:bookmarkEnd w:id="47"/>
-      <w:bookmarkEnd w:id="48"/>
     </w:p>
     <w:p>
       <w:pPr>
@@ -8278,13 +8481,13 @@
       <w:pPr>
         <w:pStyle w:val="Heading3"/>
       </w:pPr>
-      <w:bookmarkStart w:id="49" w:name="_Toc136067560"/>
-      <w:bookmarkStart w:id="50" w:name="_Toc366527147"/>
+      <w:bookmarkStart w:id="48" w:name="_Toc136067560"/>
+      <w:bookmarkStart w:id="49" w:name="_Toc366527147"/>
       <w:r>
         <w:t>Security Requirements</w:t>
       </w:r>
+      <w:bookmarkEnd w:id="48"/>
       <w:bookmarkEnd w:id="49"/>
-      <w:bookmarkEnd w:id="50"/>
     </w:p>
     <w:p>
       <w:pPr>
@@ -8295,7 +8498,15 @@
         </w:numPr>
       </w:pPr>
       <w:r>
-        <w:t>Security of iVending Machine</w:t>
+        <w:t xml:space="preserve">Security of </w:t>
+      </w:r>
+      <w:proofErr w:type="spellStart"/>
+      <w:r>
+        <w:t>iVending</w:t>
+      </w:r>
+      <w:proofErr w:type="spellEnd"/>
+      <w:r>
+        <w:t xml:space="preserve"> Machine</w:t>
       </w:r>
     </w:p>
     <w:p>
@@ -8343,7 +8554,15 @@
         </w:numPr>
       </w:pPr>
       <w:r>
-        <w:t>Security of iVending App</w:t>
+        <w:t xml:space="preserve">Security of </w:t>
+      </w:r>
+      <w:proofErr w:type="spellStart"/>
+      <w:r>
+        <w:t>iVending</w:t>
+      </w:r>
+      <w:proofErr w:type="spellEnd"/>
+      <w:r>
+        <w:t xml:space="preserve"> App</w:t>
       </w:r>
     </w:p>
     <w:p>
@@ -8359,16 +8578,16 @@
       <w:pPr>
         <w:pStyle w:val="Heading3"/>
       </w:pPr>
-      <w:bookmarkStart w:id="51" w:name="_Toc136067561"/>
-      <w:bookmarkStart w:id="52" w:name="_Toc366527148"/>
+      <w:bookmarkStart w:id="50" w:name="_Toc136067561"/>
+      <w:bookmarkStart w:id="51" w:name="_Toc366527148"/>
       <w:r>
         <w:t xml:space="preserve">Performance </w:t>
       </w:r>
       <w:r>
         <w:t>Requirements</w:t>
       </w:r>
+      <w:bookmarkEnd w:id="50"/>
       <w:bookmarkEnd w:id="51"/>
-      <w:bookmarkEnd w:id="52"/>
     </w:p>
     <w:p>
       <w:pPr>
@@ -8491,11 +8710,11 @@
       <w:pPr>
         <w:pStyle w:val="Heading2"/>
       </w:pPr>
-      <w:bookmarkStart w:id="53" w:name="_Toc366527149"/>
+      <w:bookmarkStart w:id="52" w:name="_Toc366527149"/>
       <w:r>
         <w:t>Information Requirements</w:t>
       </w:r>
-      <w:bookmarkEnd w:id="53"/>
+      <w:bookmarkEnd w:id="52"/>
     </w:p>
     <w:p>
       <w:pPr>
@@ -8550,7 +8769,15 @@
         </w:numPr>
       </w:pPr>
       <w:r>
-        <w:t>External information requirements are those that are not directly generated the functions of the product or services of the project, are needed for the success of the project, and must be secured from an external source.</w:t>
+        <w:t xml:space="preserve">External information requirements are those that </w:t>
+      </w:r>
+      <w:proofErr w:type="gramStart"/>
+      <w:r>
+        <w:t>are</w:t>
+      </w:r>
+      <w:proofErr w:type="gramEnd"/>
+      <w:r>
+        <w:t xml:space="preserve"> not directly generated the functions of the product or services of the project, are needed for the success of the project, and must be secured from an external source.</w:t>
       </w:r>
     </w:p>
     <w:p>
@@ -8576,12 +8803,12 @@
       <w:pPr>
         <w:pStyle w:val="Heading1"/>
       </w:pPr>
-      <w:bookmarkStart w:id="54" w:name="_Toc366527150"/>
+      <w:bookmarkStart w:id="53" w:name="_Toc366527150"/>
       <w:r>
         <w:lastRenderedPageBreak/>
         <w:t>Assumptions</w:t>
       </w:r>
-      <w:bookmarkEnd w:id="54"/>
+      <w:bookmarkEnd w:id="53"/>
     </w:p>
     <w:p>
       <w:pPr>
@@ -8618,12 +8845,12 @@
       <w:pPr>
         <w:pStyle w:val="Heading1"/>
       </w:pPr>
-      <w:bookmarkStart w:id="55" w:name="_Toc366527151"/>
+      <w:bookmarkStart w:id="54" w:name="_Toc366527151"/>
       <w:r>
         <w:lastRenderedPageBreak/>
         <w:t>Constraints</w:t>
       </w:r>
-      <w:bookmarkEnd w:id="55"/>
+      <w:bookmarkEnd w:id="54"/>
     </w:p>
     <w:p>
       <w:pPr>
@@ -8666,12 +8893,12 @@
       <w:pPr>
         <w:pStyle w:val="Heading1"/>
       </w:pPr>
-      <w:bookmarkStart w:id="56" w:name="_Toc366527152"/>
+      <w:bookmarkStart w:id="55" w:name="_Toc366527152"/>
       <w:r>
         <w:lastRenderedPageBreak/>
         <w:t>Funding</w:t>
       </w:r>
-      <w:bookmarkEnd w:id="56"/>
+      <w:bookmarkEnd w:id="55"/>
     </w:p>
     <w:p>
       <w:pPr>
@@ -8705,19 +8932,27 @@
       <w:pPr>
         <w:pStyle w:val="Heading1"/>
       </w:pPr>
-      <w:bookmarkStart w:id="57" w:name="_Toc366527153"/>
+      <w:bookmarkStart w:id="56" w:name="_Toc366527153"/>
       <w:r>
         <w:lastRenderedPageBreak/>
         <w:t>Known Impacts</w:t>
       </w:r>
-      <w:bookmarkEnd w:id="57"/>
+      <w:bookmarkEnd w:id="56"/>
     </w:p>
     <w:p>
       <w:pPr>
         <w:pStyle w:val="Body0"/>
       </w:pPr>
       <w:r>
-        <w:t>The following groups will be impacted as a result of this project:</w:t>
+        <w:t xml:space="preserve">The following groups will be impacted </w:t>
+      </w:r>
+      <w:proofErr w:type="gramStart"/>
+      <w:r>
+        <w:t>as a result of</w:t>
+      </w:r>
+      <w:proofErr w:type="gramEnd"/>
+      <w:r>
+        <w:t xml:space="preserve"> this project:</w:t>
       </w:r>
     </w:p>
     <w:p/>
@@ -8829,8 +9064,13 @@
               <w:pStyle w:val="Body0"/>
               <w:ind w:left="0"/>
             </w:pPr>
+            <w:proofErr w:type="spellStart"/>
             <w:r>
-              <w:t>iVending Machine Parts</w:t>
+              <w:t>iVending</w:t>
+            </w:r>
+            <w:proofErr w:type="spellEnd"/>
+            <w:r>
+              <w:t xml:space="preserve"> Machine Parts</w:t>
             </w:r>
           </w:p>
           <w:p>
@@ -9000,9 +9240,11 @@
             <w:r>
               <w:t>&lt;</w:t>
             </w:r>
+            <w:proofErr w:type="gramStart"/>
             <w:r>
               <w:t>Third-parties</w:t>
             </w:r>
+            <w:proofErr w:type="gramEnd"/>
             <w:r>
               <w:t>&gt;</w:t>
             </w:r>
@@ -9118,16 +9360,16 @@
       <w:pPr>
         <w:pStyle w:val="Appendix"/>
       </w:pPr>
-      <w:bookmarkStart w:id="58" w:name="_Toc131381617"/>
-      <w:bookmarkStart w:id="59" w:name="_Toc132689473"/>
-      <w:bookmarkStart w:id="60" w:name="_Toc366527154"/>
+      <w:bookmarkStart w:id="57" w:name="_Toc131381617"/>
+      <w:bookmarkStart w:id="58" w:name="_Toc132689473"/>
+      <w:bookmarkStart w:id="59" w:name="_Toc366527154"/>
       <w:r>
         <w:lastRenderedPageBreak/>
         <w:t>Appendix A – Risk Types</w:t>
       </w:r>
+      <w:bookmarkEnd w:id="57"/>
       <w:bookmarkEnd w:id="58"/>
       <w:bookmarkEnd w:id="59"/>
-      <w:bookmarkEnd w:id="60"/>
     </w:p>
     <w:p/>
     <w:tbl>
@@ -9322,17 +9564,9 @@
                 <w:sz w:val="20"/>
                 <w:szCs w:val="20"/>
               </w:rPr>
-              <w:t xml:space="preserve"> service offerings or impair its business viability.</w:t>
+              <w:t xml:space="preserve"> service offerings or </w:t>
             </w:r>
-          </w:p>
-          <w:p>
-            <w:pPr>
-              <w:rPr>
-                <w:rFonts w:cs="Arial"/>
-                <w:sz w:val="20"/>
-                <w:szCs w:val="20"/>
-              </w:rPr>
-            </w:pPr>
+            <w:proofErr w:type="gramStart"/>
             <w:r>
               <w:rPr>
                 <w:rFonts w:cs="Arial"/>
@@ -9340,10 +9574,38 @@
                 <w:sz w:val="20"/>
                 <w:szCs w:val="20"/>
               </w:rPr>
+              <w:t>impair</w:t>
+            </w:r>
+            <w:proofErr w:type="gramEnd"/>
+            <w:r>
+              <w:rPr>
+                <w:rFonts w:cs="Arial"/>
+                <w:bCs/>
+                <w:sz w:val="20"/>
+                <w:szCs w:val="20"/>
+              </w:rPr>
+              <w:t xml:space="preserve"> its business viability.</w:t>
+            </w:r>
+          </w:p>
+          <w:p>
+            <w:pPr>
+              <w:rPr>
+                <w:rFonts w:cs="Arial"/>
+                <w:sz w:val="20"/>
+                <w:szCs w:val="20"/>
+              </w:rPr>
+            </w:pPr>
+            <w:r>
+              <w:rPr>
+                <w:rFonts w:cs="Arial"/>
+                <w:bCs/>
+                <w:sz w:val="20"/>
+                <w:szCs w:val="20"/>
+              </w:rPr>
               <w:t xml:space="preserve">Same as </w:t>
             </w:r>
-            <w:smartTag w:uri="urn:schemas-microsoft-com:office:smarttags" w:element="place">
-              <w:smartTag w:uri="urn:schemas-microsoft-com:office:smarttags" w:element="City">
+            <w:smartTag w:uri="urn:schemas-microsoft-com:office:smarttags" w:element="City">
+              <w:smartTag w:uri="urn:schemas-microsoft-com:office:smarttags" w:element="place">
                 <w:r>
                   <w:rPr>
                     <w:rFonts w:cs="Arial"/>
@@ -9611,8 +9873,8 @@
                 <w:szCs w:val="20"/>
               </w:rPr>
             </w:pPr>
-            <w:smartTag w:uri="urn:schemas-microsoft-com:office:smarttags" w:element="place">
-              <w:smartTag w:uri="urn:schemas-microsoft-com:office:smarttags" w:element="City">
+            <w:smartTag w:uri="urn:schemas-microsoft-com:office:smarttags" w:element="City">
+              <w:smartTag w:uri="urn:schemas-microsoft-com:office:smarttags" w:element="place">
                 <w:r>
                   <w:rPr>
                     <w:rFonts w:cs="Arial"/>
@@ -10101,8 +10363,8 @@
               </w:rPr>
               <w:t xml:space="preserve">Any risk of unauthorized access, viewing, modification or rendering inaccessible information assets of the </w:t>
             </w:r>
-            <w:smartTag w:uri="urn:schemas-microsoft-com:office:smarttags" w:element="place">
-              <w:smartTag w:uri="urn:schemas-microsoft-com:office:smarttags" w:element="City">
+            <w:smartTag w:uri="urn:schemas-microsoft-com:office:smarttags" w:element="City">
+              <w:smartTag w:uri="urn:schemas-microsoft-com:office:smarttags" w:element="place">
                 <w:r>
                   <w:rPr>
                     <w:rFonts w:cs="Arial"/>
@@ -10960,7 +11222,7 @@
           </w:p>
         </w:tc>
       </w:tr>
-      <w:bookmarkEnd w:id="2"/>
+      <w:bookmarkEnd w:id="1"/>
     </w:tbl>
     <w:p>
       <w:pPr>
@@ -10971,9 +11233,9 @@
     </w:p>
     <w:p/>
     <w:sectPr>
-      <w:headerReference w:type="even" r:id="rId14"/>
-      <w:headerReference w:type="default" r:id="rId15"/>
-      <w:footerReference w:type="default" r:id="rId16"/>
+      <w:headerReference w:type="even" r:id="rId15"/>
+      <w:headerReference w:type="default" r:id="rId16"/>
+      <w:footerReference w:type="default" r:id="rId17"/>
       <w:pgSz w:w="12240" w:h="15840" w:code="1"/>
       <w:pgMar w:top="1440" w:right="1800" w:bottom="1728" w:left="1800" w:header="720" w:footer="432" w:gutter="0"/>
       <w:cols w:space="720"/>
@@ -10984,7 +11246,7 @@
 </file>
 
 <file path=word/endnotes.xml><?xml version="1.0" encoding="utf-8"?>
-<w:endnotes xmlns:wpc="http://schemas.microsoft.com/office/word/2010/wordprocessingCanvas" xmlns:cx="http://schemas.microsoft.com/office/drawing/2014/chartex" xmlns:cx1="http://schemas.microsoft.com/office/drawing/2015/9/8/chartex" xmlns:cx2="http://schemas.microsoft.com/office/drawing/2015/10/21/chartex" xmlns:cx3="http://schemas.microsoft.com/office/drawing/2016/5/9/chartex" xmlns:cx4="http://schemas.microsoft.com/office/drawing/2016/5/10/chartex" xmlns:cx5="http://schemas.microsoft.com/office/drawing/2016/5/11/chartex" xmlns:cx6="http://schemas.microsoft.com/office/drawing/2016/5/12/chartex" xmlns:cx7="http://schemas.microsoft.com/office/drawing/2016/5/13/chartex" xmlns:cx8="http://schemas.microsoft.com/office/drawing/2016/5/14/chartex" xmlns:mc="http://schemas.openxmlformats.org/markup-compatibility/2006" xmlns:aink="http://schemas.microsoft.com/office/drawing/2016/ink" xmlns:am3d="http://schemas.microsoft.com/office/drawing/2017/model3d" xmlns:o="urn:schemas-microsoft-com:office:office" xmlns:r="http://schemas.openxmlformats.org/officeDocument/2006/relationships" xmlns:m="http://schemas.openxmlformats.org/officeDocument/2006/math" xmlns:v="urn:schemas-microsoft-com:vml" xmlns:wp14="http://schemas.microsoft.com/office/word/2010/wordprocessingDrawing" xmlns:wp="http://schemas.openxmlformats.org/drawingml/2006/wordprocessingDrawing" xmlns:w10="urn:schemas-microsoft-com:office:word" xmlns:w="http://schemas.openxmlformats.org/wordprocessingml/2006/main" xmlns:w14="http://schemas.microsoft.com/office/word/2010/wordml" xmlns:w15="http://schemas.microsoft.com/office/word/2012/wordml" xmlns:w16cid="http://schemas.microsoft.com/office/word/2016/wordml/cid" xmlns:w16se="http://schemas.microsoft.com/office/word/2015/wordml/symex" xmlns:wpg="http://schemas.microsoft.com/office/word/2010/wordprocessingGroup" xmlns:wpi="http://schemas.microsoft.com/office/word/2010/wordprocessingInk" xmlns:wne="http://schemas.microsoft.com/office/word/2006/wordml" xmlns:wps="http://schemas.microsoft.com/office/word/2010/wordprocessingShape" mc:Ignorable="w14 w15 w16se w16cid wp14">
+<w:endnotes xmlns:wpc="http://schemas.microsoft.com/office/word/2010/wordprocessingCanvas" xmlns:cx="http://schemas.microsoft.com/office/drawing/2014/chartex" xmlns:cx1="http://schemas.microsoft.com/office/drawing/2015/9/8/chartex" xmlns:cx2="http://schemas.microsoft.com/office/drawing/2015/10/21/chartex" xmlns:cx3="http://schemas.microsoft.com/office/drawing/2016/5/9/chartex" xmlns:cx4="http://schemas.microsoft.com/office/drawing/2016/5/10/chartex" xmlns:cx5="http://schemas.microsoft.com/office/drawing/2016/5/11/chartex" xmlns:cx6="http://schemas.microsoft.com/office/drawing/2016/5/12/chartex" xmlns:cx7="http://schemas.microsoft.com/office/drawing/2016/5/13/chartex" xmlns:cx8="http://schemas.microsoft.com/office/drawing/2016/5/14/chartex" xmlns:mc="http://schemas.openxmlformats.org/markup-compatibility/2006" xmlns:aink="http://schemas.microsoft.com/office/drawing/2016/ink" xmlns:am3d="http://schemas.microsoft.com/office/drawing/2017/model3d" xmlns:o="urn:schemas-microsoft-com:office:office" xmlns:oel="http://schemas.microsoft.com/office/2019/extlst" xmlns:r="http://schemas.openxmlformats.org/officeDocument/2006/relationships" xmlns:m="http://schemas.openxmlformats.org/officeDocument/2006/math" xmlns:v="urn:schemas-microsoft-com:vml" xmlns:wp14="http://schemas.microsoft.com/office/word/2010/wordprocessingDrawing" xmlns:wp="http://schemas.openxmlformats.org/drawingml/2006/wordprocessingDrawing" xmlns:w10="urn:schemas-microsoft-com:office:word" xmlns:w="http://schemas.openxmlformats.org/wordprocessingml/2006/main" xmlns:w14="http://schemas.microsoft.com/office/word/2010/wordml" xmlns:w15="http://schemas.microsoft.com/office/word/2012/wordml" xmlns:w16cex="http://schemas.microsoft.com/office/word/2018/wordml/cex" xmlns:w16cid="http://schemas.microsoft.com/office/word/2016/wordml/cid" xmlns:w16="http://schemas.microsoft.com/office/word/2018/wordml" xmlns:w16du="http://schemas.microsoft.com/office/word/2023/wordml/word16du" xmlns:w16sdtdh="http://schemas.microsoft.com/office/word/2020/wordml/sdtdatahash" xmlns:w16se="http://schemas.microsoft.com/office/word/2015/wordml/symex" xmlns:wpg="http://schemas.microsoft.com/office/word/2010/wordprocessingGroup" xmlns:wpi="http://schemas.microsoft.com/office/word/2010/wordprocessingInk" xmlns:wne="http://schemas.microsoft.com/office/word/2006/wordml" xmlns:wps="http://schemas.microsoft.com/office/word/2010/wordprocessingShape" mc:Ignorable="w14 w15 w16se w16cid w16 w16cex w16sdtdh w16du wp14">
   <w:endnote w:type="separator" w:id="-1">
     <w:p>
       <w:r>
@@ -11003,7 +11265,7 @@
 </file>
 
 <file path=word/footer1.xml><?xml version="1.0" encoding="utf-8"?>
-<w:ftr xmlns:wpc="http://schemas.microsoft.com/office/word/2010/wordprocessingCanvas" xmlns:cx="http://schemas.microsoft.com/office/drawing/2014/chartex" xmlns:cx1="http://schemas.microsoft.com/office/drawing/2015/9/8/chartex" xmlns:cx2="http://schemas.microsoft.com/office/drawing/2015/10/21/chartex" xmlns:cx3="http://schemas.microsoft.com/office/drawing/2016/5/9/chartex" xmlns:cx4="http://schemas.microsoft.com/office/drawing/2016/5/10/chartex" xmlns:cx5="http://schemas.microsoft.com/office/drawing/2016/5/11/chartex" xmlns:cx6="http://schemas.microsoft.com/office/drawing/2016/5/12/chartex" xmlns:cx7="http://schemas.microsoft.com/office/drawing/2016/5/13/chartex" xmlns:cx8="http://schemas.microsoft.com/office/drawing/2016/5/14/chartex" xmlns:mc="http://schemas.openxmlformats.org/markup-compatibility/2006" xmlns:aink="http://schemas.microsoft.com/office/drawing/2016/ink" xmlns:am3d="http://schemas.microsoft.com/office/drawing/2017/model3d" xmlns:o="urn:schemas-microsoft-com:office:office" xmlns:r="http://schemas.openxmlformats.org/officeDocument/2006/relationships" xmlns:m="http://schemas.openxmlformats.org/officeDocument/2006/math" xmlns:v="urn:schemas-microsoft-com:vml" xmlns:wp14="http://schemas.microsoft.com/office/word/2010/wordprocessingDrawing" xmlns:wp="http://schemas.openxmlformats.org/drawingml/2006/wordprocessingDrawing" xmlns:w10="urn:schemas-microsoft-com:office:word" xmlns:w="http://schemas.openxmlformats.org/wordprocessingml/2006/main" xmlns:w14="http://schemas.microsoft.com/office/word/2010/wordml" xmlns:w15="http://schemas.microsoft.com/office/word/2012/wordml" xmlns:w16cid="http://schemas.microsoft.com/office/word/2016/wordml/cid" xmlns:w16se="http://schemas.microsoft.com/office/word/2015/wordml/symex" xmlns:wpg="http://schemas.microsoft.com/office/word/2010/wordprocessingGroup" xmlns:wpi="http://schemas.microsoft.com/office/word/2010/wordprocessingInk" xmlns:wne="http://schemas.microsoft.com/office/word/2006/wordml" xmlns:wps="http://schemas.microsoft.com/office/word/2010/wordprocessingShape" mc:Ignorable="w14 w15 w16se w16cid wp14">
+<w:ftr xmlns:wpc="http://schemas.microsoft.com/office/word/2010/wordprocessingCanvas" xmlns:cx="http://schemas.microsoft.com/office/drawing/2014/chartex" xmlns:cx1="http://schemas.microsoft.com/office/drawing/2015/9/8/chartex" xmlns:cx2="http://schemas.microsoft.com/office/drawing/2015/10/21/chartex" xmlns:cx3="http://schemas.microsoft.com/office/drawing/2016/5/9/chartex" xmlns:cx4="http://schemas.microsoft.com/office/drawing/2016/5/10/chartex" xmlns:cx5="http://schemas.microsoft.com/office/drawing/2016/5/11/chartex" xmlns:cx6="http://schemas.microsoft.com/office/drawing/2016/5/12/chartex" xmlns:cx7="http://schemas.microsoft.com/office/drawing/2016/5/13/chartex" xmlns:cx8="http://schemas.microsoft.com/office/drawing/2016/5/14/chartex" xmlns:mc="http://schemas.openxmlformats.org/markup-compatibility/2006" xmlns:aink="http://schemas.microsoft.com/office/drawing/2016/ink" xmlns:am3d="http://schemas.microsoft.com/office/drawing/2017/model3d" xmlns:o="urn:schemas-microsoft-com:office:office" xmlns:oel="http://schemas.microsoft.com/office/2019/extlst" xmlns:r="http://schemas.openxmlformats.org/officeDocument/2006/relationships" xmlns:m="http://schemas.openxmlformats.org/officeDocument/2006/math" xmlns:v="urn:schemas-microsoft-com:vml" xmlns:wp14="http://schemas.microsoft.com/office/word/2010/wordprocessingDrawing" xmlns:wp="http://schemas.openxmlformats.org/drawingml/2006/wordprocessingDrawing" xmlns:w10="urn:schemas-microsoft-com:office:word" xmlns:w="http://schemas.openxmlformats.org/wordprocessingml/2006/main" xmlns:w14="http://schemas.microsoft.com/office/word/2010/wordml" xmlns:w15="http://schemas.microsoft.com/office/word/2012/wordml" xmlns:w16cex="http://schemas.microsoft.com/office/word/2018/wordml/cex" xmlns:w16cid="http://schemas.microsoft.com/office/word/2016/wordml/cid" xmlns:w16="http://schemas.microsoft.com/office/word/2018/wordml" xmlns:w16du="http://schemas.microsoft.com/office/word/2023/wordml/word16du" xmlns:w16sdtdh="http://schemas.microsoft.com/office/word/2020/wordml/sdtdatahash" xmlns:w16se="http://schemas.microsoft.com/office/word/2015/wordml/symex" xmlns:wpg="http://schemas.microsoft.com/office/word/2010/wordprocessingGroup" xmlns:wpi="http://schemas.microsoft.com/office/word/2010/wordprocessingInk" xmlns:wne="http://schemas.microsoft.com/office/word/2006/wordml" xmlns:wps="http://schemas.microsoft.com/office/word/2010/wordprocessingShape" mc:Ignorable="w14 w15 w16se w16cid w16 w16cex w16sdtdh w16du wp14">
   <w:p>
     <w:pPr>
       <w:pStyle w:val="Footer"/>
@@ -11013,7 +11275,7 @@
 </file>
 
 <file path=word/footer2.xml><?xml version="1.0" encoding="utf-8"?>
-<w:ftr xmlns:wpc="http://schemas.microsoft.com/office/word/2010/wordprocessingCanvas" xmlns:cx="http://schemas.microsoft.com/office/drawing/2014/chartex" xmlns:cx1="http://schemas.microsoft.com/office/drawing/2015/9/8/chartex" xmlns:cx2="http://schemas.microsoft.com/office/drawing/2015/10/21/chartex" xmlns:cx3="http://schemas.microsoft.com/office/drawing/2016/5/9/chartex" xmlns:cx4="http://schemas.microsoft.com/office/drawing/2016/5/10/chartex" xmlns:cx5="http://schemas.microsoft.com/office/drawing/2016/5/11/chartex" xmlns:cx6="http://schemas.microsoft.com/office/drawing/2016/5/12/chartex" xmlns:cx7="http://schemas.microsoft.com/office/drawing/2016/5/13/chartex" xmlns:cx8="http://schemas.microsoft.com/office/drawing/2016/5/14/chartex" xmlns:mc="http://schemas.openxmlformats.org/markup-compatibility/2006" xmlns:aink="http://schemas.microsoft.com/office/drawing/2016/ink" xmlns:am3d="http://schemas.microsoft.com/office/drawing/2017/model3d" xmlns:o="urn:schemas-microsoft-com:office:office" xmlns:r="http://schemas.openxmlformats.org/officeDocument/2006/relationships" xmlns:m="http://schemas.openxmlformats.org/officeDocument/2006/math" xmlns:v="urn:schemas-microsoft-com:vml" xmlns:wp14="http://schemas.microsoft.com/office/word/2010/wordprocessingDrawing" xmlns:wp="http://schemas.openxmlformats.org/drawingml/2006/wordprocessingDrawing" xmlns:w10="urn:schemas-microsoft-com:office:word" xmlns:w="http://schemas.openxmlformats.org/wordprocessingml/2006/main" xmlns:w14="http://schemas.microsoft.com/office/word/2010/wordml" xmlns:w15="http://schemas.microsoft.com/office/word/2012/wordml" xmlns:w16cid="http://schemas.microsoft.com/office/word/2016/wordml/cid" xmlns:w16se="http://schemas.microsoft.com/office/word/2015/wordml/symex" xmlns:wpg="http://schemas.microsoft.com/office/word/2010/wordprocessingGroup" xmlns:wpi="http://schemas.microsoft.com/office/word/2010/wordprocessingInk" xmlns:wne="http://schemas.microsoft.com/office/word/2006/wordml" xmlns:wps="http://schemas.microsoft.com/office/word/2010/wordprocessingShape" mc:Ignorable="w14 w15 w16se w16cid wp14">
+<w:ftr xmlns:wpc="http://schemas.microsoft.com/office/word/2010/wordprocessingCanvas" xmlns:cx="http://schemas.microsoft.com/office/drawing/2014/chartex" xmlns:cx1="http://schemas.microsoft.com/office/drawing/2015/9/8/chartex" xmlns:cx2="http://schemas.microsoft.com/office/drawing/2015/10/21/chartex" xmlns:cx3="http://schemas.microsoft.com/office/drawing/2016/5/9/chartex" xmlns:cx4="http://schemas.microsoft.com/office/drawing/2016/5/10/chartex" xmlns:cx5="http://schemas.microsoft.com/office/drawing/2016/5/11/chartex" xmlns:cx6="http://schemas.microsoft.com/office/drawing/2016/5/12/chartex" xmlns:cx7="http://schemas.microsoft.com/office/drawing/2016/5/13/chartex" xmlns:cx8="http://schemas.microsoft.com/office/drawing/2016/5/14/chartex" xmlns:mc="http://schemas.openxmlformats.org/markup-compatibility/2006" xmlns:aink="http://schemas.microsoft.com/office/drawing/2016/ink" xmlns:am3d="http://schemas.microsoft.com/office/drawing/2017/model3d" xmlns:o="urn:schemas-microsoft-com:office:office" xmlns:oel="http://schemas.microsoft.com/office/2019/extlst" xmlns:r="http://schemas.openxmlformats.org/officeDocument/2006/relationships" xmlns:m="http://schemas.openxmlformats.org/officeDocument/2006/math" xmlns:v="urn:schemas-microsoft-com:vml" xmlns:wp14="http://schemas.microsoft.com/office/word/2010/wordprocessingDrawing" xmlns:wp="http://schemas.openxmlformats.org/drawingml/2006/wordprocessingDrawing" xmlns:w10="urn:schemas-microsoft-com:office:word" xmlns:w="http://schemas.openxmlformats.org/wordprocessingml/2006/main" xmlns:w14="http://schemas.microsoft.com/office/word/2010/wordml" xmlns:w15="http://schemas.microsoft.com/office/word/2012/wordml" xmlns:w16cex="http://schemas.microsoft.com/office/word/2018/wordml/cex" xmlns:w16cid="http://schemas.microsoft.com/office/word/2016/wordml/cid" xmlns:w16="http://schemas.microsoft.com/office/word/2018/wordml" xmlns:w16du="http://schemas.microsoft.com/office/word/2023/wordml/word16du" xmlns:w16sdtdh="http://schemas.microsoft.com/office/word/2020/wordml/sdtdatahash" xmlns:w16se="http://schemas.microsoft.com/office/word/2015/wordml/symex" xmlns:wpg="http://schemas.microsoft.com/office/word/2010/wordprocessingGroup" xmlns:wpi="http://schemas.microsoft.com/office/word/2010/wordprocessingInk" xmlns:wne="http://schemas.microsoft.com/office/word/2006/wordml" xmlns:wps="http://schemas.microsoft.com/office/word/2010/wordprocessingShape" mc:Ignorable="w14 w15 w16se w16cid w16 w16cex w16sdtdh w16du wp14">
   <w:p>
     <w:pPr>
       <w:pStyle w:val="Footer"/>
@@ -11023,7 +11285,7 @@
 </file>
 
 <file path=word/footer3.xml><?xml version="1.0" encoding="utf-8"?>
-<w:ftr xmlns:wpc="http://schemas.microsoft.com/office/word/2010/wordprocessingCanvas" xmlns:cx="http://schemas.microsoft.com/office/drawing/2014/chartex" xmlns:cx1="http://schemas.microsoft.com/office/drawing/2015/9/8/chartex" xmlns:cx2="http://schemas.microsoft.com/office/drawing/2015/10/21/chartex" xmlns:cx3="http://schemas.microsoft.com/office/drawing/2016/5/9/chartex" xmlns:cx4="http://schemas.microsoft.com/office/drawing/2016/5/10/chartex" xmlns:cx5="http://schemas.microsoft.com/office/drawing/2016/5/11/chartex" xmlns:cx6="http://schemas.microsoft.com/office/drawing/2016/5/12/chartex" xmlns:cx7="http://schemas.microsoft.com/office/drawing/2016/5/13/chartex" xmlns:cx8="http://schemas.microsoft.com/office/drawing/2016/5/14/chartex" xmlns:mc="http://schemas.openxmlformats.org/markup-compatibility/2006" xmlns:aink="http://schemas.microsoft.com/office/drawing/2016/ink" xmlns:am3d="http://schemas.microsoft.com/office/drawing/2017/model3d" xmlns:o="urn:schemas-microsoft-com:office:office" xmlns:r="http://schemas.openxmlformats.org/officeDocument/2006/relationships" xmlns:m="http://schemas.openxmlformats.org/officeDocument/2006/math" xmlns:v="urn:schemas-microsoft-com:vml" xmlns:wp14="http://schemas.microsoft.com/office/word/2010/wordprocessingDrawing" xmlns:wp="http://schemas.openxmlformats.org/drawingml/2006/wordprocessingDrawing" xmlns:w10="urn:schemas-microsoft-com:office:word" xmlns:w="http://schemas.openxmlformats.org/wordprocessingml/2006/main" xmlns:w14="http://schemas.microsoft.com/office/word/2010/wordml" xmlns:w15="http://schemas.microsoft.com/office/word/2012/wordml" xmlns:w16cid="http://schemas.microsoft.com/office/word/2016/wordml/cid" xmlns:w16se="http://schemas.microsoft.com/office/word/2015/wordml/symex" xmlns:wpg="http://schemas.microsoft.com/office/word/2010/wordprocessingGroup" xmlns:wpi="http://schemas.microsoft.com/office/word/2010/wordprocessingInk" xmlns:wne="http://schemas.microsoft.com/office/word/2006/wordml" xmlns:wps="http://schemas.microsoft.com/office/word/2010/wordprocessingShape" mc:Ignorable="w14 w15 w16se w16cid wp14">
+<w:ftr xmlns:wpc="http://schemas.microsoft.com/office/word/2010/wordprocessingCanvas" xmlns:cx="http://schemas.microsoft.com/office/drawing/2014/chartex" xmlns:cx1="http://schemas.microsoft.com/office/drawing/2015/9/8/chartex" xmlns:cx2="http://schemas.microsoft.com/office/drawing/2015/10/21/chartex" xmlns:cx3="http://schemas.microsoft.com/office/drawing/2016/5/9/chartex" xmlns:cx4="http://schemas.microsoft.com/office/drawing/2016/5/10/chartex" xmlns:cx5="http://schemas.microsoft.com/office/drawing/2016/5/11/chartex" xmlns:cx6="http://schemas.microsoft.com/office/drawing/2016/5/12/chartex" xmlns:cx7="http://schemas.microsoft.com/office/drawing/2016/5/13/chartex" xmlns:cx8="http://schemas.microsoft.com/office/drawing/2016/5/14/chartex" xmlns:mc="http://schemas.openxmlformats.org/markup-compatibility/2006" xmlns:aink="http://schemas.microsoft.com/office/drawing/2016/ink" xmlns:am3d="http://schemas.microsoft.com/office/drawing/2017/model3d" xmlns:o="urn:schemas-microsoft-com:office:office" xmlns:oel="http://schemas.microsoft.com/office/2019/extlst" xmlns:r="http://schemas.openxmlformats.org/officeDocument/2006/relationships" xmlns:m="http://schemas.openxmlformats.org/officeDocument/2006/math" xmlns:v="urn:schemas-microsoft-com:vml" xmlns:wp14="http://schemas.microsoft.com/office/word/2010/wordprocessingDrawing" xmlns:wp="http://schemas.openxmlformats.org/drawingml/2006/wordprocessingDrawing" xmlns:w10="urn:schemas-microsoft-com:office:word" xmlns:w="http://schemas.openxmlformats.org/wordprocessingml/2006/main" xmlns:w14="http://schemas.microsoft.com/office/word/2010/wordml" xmlns:w15="http://schemas.microsoft.com/office/word/2012/wordml" xmlns:w16cex="http://schemas.microsoft.com/office/word/2018/wordml/cex" xmlns:w16cid="http://schemas.microsoft.com/office/word/2016/wordml/cid" xmlns:w16="http://schemas.microsoft.com/office/word/2018/wordml" xmlns:w16du="http://schemas.microsoft.com/office/word/2023/wordml/word16du" xmlns:w16sdtdh="http://schemas.microsoft.com/office/word/2020/wordml/sdtdatahash" xmlns:w16se="http://schemas.microsoft.com/office/word/2015/wordml/symex" xmlns:wpg="http://schemas.microsoft.com/office/word/2010/wordprocessingGroup" xmlns:wpi="http://schemas.microsoft.com/office/word/2010/wordprocessingInk" xmlns:wne="http://schemas.microsoft.com/office/word/2006/wordml" xmlns:wps="http://schemas.microsoft.com/office/word/2010/wordprocessingShape" mc:Ignorable="w14 w15 w16se w16cid w16 w16cex w16sdtdh w16du wp14">
   <w:p>
     <w:pPr>
       <w:pStyle w:val="Footer"/>
@@ -11033,7 +11295,7 @@
 </file>
 
 <file path=word/footer4.xml><?xml version="1.0" encoding="utf-8"?>
-<w:ftr xmlns:wpc="http://schemas.microsoft.com/office/word/2010/wordprocessingCanvas" xmlns:cx="http://schemas.microsoft.com/office/drawing/2014/chartex" xmlns:cx1="http://schemas.microsoft.com/office/drawing/2015/9/8/chartex" xmlns:cx2="http://schemas.microsoft.com/office/drawing/2015/10/21/chartex" xmlns:cx3="http://schemas.microsoft.com/office/drawing/2016/5/9/chartex" xmlns:cx4="http://schemas.microsoft.com/office/drawing/2016/5/10/chartex" xmlns:cx5="http://schemas.microsoft.com/office/drawing/2016/5/11/chartex" xmlns:cx6="http://schemas.microsoft.com/office/drawing/2016/5/12/chartex" xmlns:cx7="http://schemas.microsoft.com/office/drawing/2016/5/13/chartex" xmlns:cx8="http://schemas.microsoft.com/office/drawing/2016/5/14/chartex" xmlns:mc="http://schemas.openxmlformats.org/markup-compatibility/2006" xmlns:aink="http://schemas.microsoft.com/office/drawing/2016/ink" xmlns:am3d="http://schemas.microsoft.com/office/drawing/2017/model3d" xmlns:o="urn:schemas-microsoft-com:office:office" xmlns:r="http://schemas.openxmlformats.org/officeDocument/2006/relationships" xmlns:m="http://schemas.openxmlformats.org/officeDocument/2006/math" xmlns:v="urn:schemas-microsoft-com:vml" xmlns:wp14="http://schemas.microsoft.com/office/word/2010/wordprocessingDrawing" xmlns:wp="http://schemas.openxmlformats.org/drawingml/2006/wordprocessingDrawing" xmlns:w10="urn:schemas-microsoft-com:office:word" xmlns:w="http://schemas.openxmlformats.org/wordprocessingml/2006/main" xmlns:w14="http://schemas.microsoft.com/office/word/2010/wordml" xmlns:w15="http://schemas.microsoft.com/office/word/2012/wordml" xmlns:w16cid="http://schemas.microsoft.com/office/word/2016/wordml/cid" xmlns:w16se="http://schemas.microsoft.com/office/word/2015/wordml/symex" xmlns:wpg="http://schemas.microsoft.com/office/word/2010/wordprocessingGroup" xmlns:wpi="http://schemas.microsoft.com/office/word/2010/wordprocessingInk" xmlns:wne="http://schemas.microsoft.com/office/word/2006/wordml" xmlns:wps="http://schemas.microsoft.com/office/word/2010/wordprocessingShape" mc:Ignorable="w14 w15 w16se w16cid wp14">
+<w:ftr xmlns:wpc="http://schemas.microsoft.com/office/word/2010/wordprocessingCanvas" xmlns:cx="http://schemas.microsoft.com/office/drawing/2014/chartex" xmlns:cx1="http://schemas.microsoft.com/office/drawing/2015/9/8/chartex" xmlns:cx2="http://schemas.microsoft.com/office/drawing/2015/10/21/chartex" xmlns:cx3="http://schemas.microsoft.com/office/drawing/2016/5/9/chartex" xmlns:cx4="http://schemas.microsoft.com/office/drawing/2016/5/10/chartex" xmlns:cx5="http://schemas.microsoft.com/office/drawing/2016/5/11/chartex" xmlns:cx6="http://schemas.microsoft.com/office/drawing/2016/5/12/chartex" xmlns:cx7="http://schemas.microsoft.com/office/drawing/2016/5/13/chartex" xmlns:cx8="http://schemas.microsoft.com/office/drawing/2016/5/14/chartex" xmlns:mc="http://schemas.openxmlformats.org/markup-compatibility/2006" xmlns:aink="http://schemas.microsoft.com/office/drawing/2016/ink" xmlns:am3d="http://schemas.microsoft.com/office/drawing/2017/model3d" xmlns:o="urn:schemas-microsoft-com:office:office" xmlns:oel="http://schemas.microsoft.com/office/2019/extlst" xmlns:r="http://schemas.openxmlformats.org/officeDocument/2006/relationships" xmlns:m="http://schemas.openxmlformats.org/officeDocument/2006/math" xmlns:v="urn:schemas-microsoft-com:vml" xmlns:wp14="http://schemas.microsoft.com/office/word/2010/wordprocessingDrawing" xmlns:wp="http://schemas.openxmlformats.org/drawingml/2006/wordprocessingDrawing" xmlns:w10="urn:schemas-microsoft-com:office:word" xmlns:w="http://schemas.openxmlformats.org/wordprocessingml/2006/main" xmlns:w14="http://schemas.microsoft.com/office/word/2010/wordml" xmlns:w15="http://schemas.microsoft.com/office/word/2012/wordml" xmlns:w16cex="http://schemas.microsoft.com/office/word/2018/wordml/cex" xmlns:w16cid="http://schemas.microsoft.com/office/word/2016/wordml/cid" xmlns:w16="http://schemas.microsoft.com/office/word/2018/wordml" xmlns:w16du="http://schemas.microsoft.com/office/word/2023/wordml/word16du" xmlns:w16sdtdh="http://schemas.microsoft.com/office/word/2020/wordml/sdtdatahash" xmlns:w16se="http://schemas.microsoft.com/office/word/2015/wordml/symex" xmlns:wpg="http://schemas.microsoft.com/office/word/2010/wordprocessingGroup" xmlns:wpi="http://schemas.microsoft.com/office/word/2010/wordprocessingInk" xmlns:wne="http://schemas.microsoft.com/office/word/2006/wordml" xmlns:wps="http://schemas.microsoft.com/office/word/2010/wordprocessingShape" mc:Ignorable="w14 w15 w16se w16cid w16 w16cex w16sdtdh w16du wp14">
   <w:p>
     <w:pPr>
       <w:pStyle w:val="Footer"/>
@@ -11124,7 +11386,7 @@
 </file>
 
 <file path=word/footnotes.xml><?xml version="1.0" encoding="utf-8"?>
-<w:footnotes xmlns:wpc="http://schemas.microsoft.com/office/word/2010/wordprocessingCanvas" xmlns:cx="http://schemas.microsoft.com/office/drawing/2014/chartex" xmlns:cx1="http://schemas.microsoft.com/office/drawing/2015/9/8/chartex" xmlns:cx2="http://schemas.microsoft.com/office/drawing/2015/10/21/chartex" xmlns:cx3="http://schemas.microsoft.com/office/drawing/2016/5/9/chartex" xmlns:cx4="http://schemas.microsoft.com/office/drawing/2016/5/10/chartex" xmlns:cx5="http://schemas.microsoft.com/office/drawing/2016/5/11/chartex" xmlns:cx6="http://schemas.microsoft.com/office/drawing/2016/5/12/chartex" xmlns:cx7="http://schemas.microsoft.com/office/drawing/2016/5/13/chartex" xmlns:cx8="http://schemas.microsoft.com/office/drawing/2016/5/14/chartex" xmlns:mc="http://schemas.openxmlformats.org/markup-compatibility/2006" xmlns:aink="http://schemas.microsoft.com/office/drawing/2016/ink" xmlns:am3d="http://schemas.microsoft.com/office/drawing/2017/model3d" xmlns:o="urn:schemas-microsoft-com:office:office" xmlns:r="http://schemas.openxmlformats.org/officeDocument/2006/relationships" xmlns:m="http://schemas.openxmlformats.org/officeDocument/2006/math" xmlns:v="urn:schemas-microsoft-com:vml" xmlns:wp14="http://schemas.microsoft.com/office/word/2010/wordprocessingDrawing" xmlns:wp="http://schemas.openxmlformats.org/drawingml/2006/wordprocessingDrawing" xmlns:w10="urn:schemas-microsoft-com:office:word" xmlns:w="http://schemas.openxmlformats.org/wordprocessingml/2006/main" xmlns:w14="http://schemas.microsoft.com/office/word/2010/wordml" xmlns:w15="http://schemas.microsoft.com/office/word/2012/wordml" xmlns:w16cid="http://schemas.microsoft.com/office/word/2016/wordml/cid" xmlns:w16se="http://schemas.microsoft.com/office/word/2015/wordml/symex" xmlns:wpg="http://schemas.microsoft.com/office/word/2010/wordprocessingGroup" xmlns:wpi="http://schemas.microsoft.com/office/word/2010/wordprocessingInk" xmlns:wne="http://schemas.microsoft.com/office/word/2006/wordml" xmlns:wps="http://schemas.microsoft.com/office/word/2010/wordprocessingShape" mc:Ignorable="w14 w15 w16se w16cid wp14">
+<w:footnotes xmlns:wpc="http://schemas.microsoft.com/office/word/2010/wordprocessingCanvas" xmlns:cx="http://schemas.microsoft.com/office/drawing/2014/chartex" xmlns:cx1="http://schemas.microsoft.com/office/drawing/2015/9/8/chartex" xmlns:cx2="http://schemas.microsoft.com/office/drawing/2015/10/21/chartex" xmlns:cx3="http://schemas.microsoft.com/office/drawing/2016/5/9/chartex" xmlns:cx4="http://schemas.microsoft.com/office/drawing/2016/5/10/chartex" xmlns:cx5="http://schemas.microsoft.com/office/drawing/2016/5/11/chartex" xmlns:cx6="http://schemas.microsoft.com/office/drawing/2016/5/12/chartex" xmlns:cx7="http://schemas.microsoft.com/office/drawing/2016/5/13/chartex" xmlns:cx8="http://schemas.microsoft.com/office/drawing/2016/5/14/chartex" xmlns:mc="http://schemas.openxmlformats.org/markup-compatibility/2006" xmlns:aink="http://schemas.microsoft.com/office/drawing/2016/ink" xmlns:am3d="http://schemas.microsoft.com/office/drawing/2017/model3d" xmlns:o="urn:schemas-microsoft-com:office:office" xmlns:oel="http://schemas.microsoft.com/office/2019/extlst" xmlns:r="http://schemas.openxmlformats.org/officeDocument/2006/relationships" xmlns:m="http://schemas.openxmlformats.org/officeDocument/2006/math" xmlns:v="urn:schemas-microsoft-com:vml" xmlns:wp14="http://schemas.microsoft.com/office/word/2010/wordprocessingDrawing" xmlns:wp="http://schemas.openxmlformats.org/drawingml/2006/wordprocessingDrawing" xmlns:w10="urn:schemas-microsoft-com:office:word" xmlns:w="http://schemas.openxmlformats.org/wordprocessingml/2006/main" xmlns:w14="http://schemas.microsoft.com/office/word/2010/wordml" xmlns:w15="http://schemas.microsoft.com/office/word/2012/wordml" xmlns:w16cex="http://schemas.microsoft.com/office/word/2018/wordml/cex" xmlns:w16cid="http://schemas.microsoft.com/office/word/2016/wordml/cid" xmlns:w16="http://schemas.microsoft.com/office/word/2018/wordml" xmlns:w16du="http://schemas.microsoft.com/office/word/2023/wordml/word16du" xmlns:w16sdtdh="http://schemas.microsoft.com/office/word/2020/wordml/sdtdatahash" xmlns:w16se="http://schemas.microsoft.com/office/word/2015/wordml/symex" xmlns:wpg="http://schemas.microsoft.com/office/word/2010/wordprocessingGroup" xmlns:wpi="http://schemas.microsoft.com/office/word/2010/wordprocessingInk" xmlns:wne="http://schemas.microsoft.com/office/word/2006/wordml" xmlns:wps="http://schemas.microsoft.com/office/word/2010/wordprocessingShape" mc:Ignorable="w14 w15 w16se w16cid w16 w16cex w16sdtdh w16du wp14">
   <w:footnote w:type="separator" w:id="-1">
     <w:p>
       <w:r>
@@ -11143,7 +11405,7 @@
 </file>
 
 <file path=word/header1.xml><?xml version="1.0" encoding="utf-8"?>
-<w:hdr xmlns:wpc="http://schemas.microsoft.com/office/word/2010/wordprocessingCanvas" xmlns:cx="http://schemas.microsoft.com/office/drawing/2014/chartex" xmlns:cx1="http://schemas.microsoft.com/office/drawing/2015/9/8/chartex" xmlns:cx2="http://schemas.microsoft.com/office/drawing/2015/10/21/chartex" xmlns:cx3="http://schemas.microsoft.com/office/drawing/2016/5/9/chartex" xmlns:cx4="http://schemas.microsoft.com/office/drawing/2016/5/10/chartex" xmlns:cx5="http://schemas.microsoft.com/office/drawing/2016/5/11/chartex" xmlns:cx6="http://schemas.microsoft.com/office/drawing/2016/5/12/chartex" xmlns:cx7="http://schemas.microsoft.com/office/drawing/2016/5/13/chartex" xmlns:cx8="http://schemas.microsoft.com/office/drawing/2016/5/14/chartex" xmlns:mc="http://schemas.openxmlformats.org/markup-compatibility/2006" xmlns:aink="http://schemas.microsoft.com/office/drawing/2016/ink" xmlns:am3d="http://schemas.microsoft.com/office/drawing/2017/model3d" xmlns:o="urn:schemas-microsoft-com:office:office" xmlns:r="http://schemas.openxmlformats.org/officeDocument/2006/relationships" xmlns:m="http://schemas.openxmlformats.org/officeDocument/2006/math" xmlns:v="urn:schemas-microsoft-com:vml" xmlns:wp14="http://schemas.microsoft.com/office/word/2010/wordprocessingDrawing" xmlns:wp="http://schemas.openxmlformats.org/drawingml/2006/wordprocessingDrawing" xmlns:w10="urn:schemas-microsoft-com:office:word" xmlns:w="http://schemas.openxmlformats.org/wordprocessingml/2006/main" xmlns:w14="http://schemas.microsoft.com/office/word/2010/wordml" xmlns:w15="http://schemas.microsoft.com/office/word/2012/wordml" xmlns:w16cid="http://schemas.microsoft.com/office/word/2016/wordml/cid" xmlns:w16se="http://schemas.microsoft.com/office/word/2015/wordml/symex" xmlns:wpg="http://schemas.microsoft.com/office/word/2010/wordprocessingGroup" xmlns:wpi="http://schemas.microsoft.com/office/word/2010/wordprocessingInk" xmlns:wne="http://schemas.microsoft.com/office/word/2006/wordml" xmlns:wps="http://schemas.microsoft.com/office/word/2010/wordprocessingShape" mc:Ignorable="w14 w15 w16se w16cid wp14">
+<w:hdr xmlns:wpc="http://schemas.microsoft.com/office/word/2010/wordprocessingCanvas" xmlns:cx="http://schemas.microsoft.com/office/drawing/2014/chartex" xmlns:cx1="http://schemas.microsoft.com/office/drawing/2015/9/8/chartex" xmlns:cx2="http://schemas.microsoft.com/office/drawing/2015/10/21/chartex" xmlns:cx3="http://schemas.microsoft.com/office/drawing/2016/5/9/chartex" xmlns:cx4="http://schemas.microsoft.com/office/drawing/2016/5/10/chartex" xmlns:cx5="http://schemas.microsoft.com/office/drawing/2016/5/11/chartex" xmlns:cx6="http://schemas.microsoft.com/office/drawing/2016/5/12/chartex" xmlns:cx7="http://schemas.microsoft.com/office/drawing/2016/5/13/chartex" xmlns:cx8="http://schemas.microsoft.com/office/drawing/2016/5/14/chartex" xmlns:mc="http://schemas.openxmlformats.org/markup-compatibility/2006" xmlns:aink="http://schemas.microsoft.com/office/drawing/2016/ink" xmlns:am3d="http://schemas.microsoft.com/office/drawing/2017/model3d" xmlns:o="urn:schemas-microsoft-com:office:office" xmlns:oel="http://schemas.microsoft.com/office/2019/extlst" xmlns:r="http://schemas.openxmlformats.org/officeDocument/2006/relationships" xmlns:m="http://schemas.openxmlformats.org/officeDocument/2006/math" xmlns:v="urn:schemas-microsoft-com:vml" xmlns:wp14="http://schemas.microsoft.com/office/word/2010/wordprocessingDrawing" xmlns:wp="http://schemas.openxmlformats.org/drawingml/2006/wordprocessingDrawing" xmlns:w10="urn:schemas-microsoft-com:office:word" xmlns:w="http://schemas.openxmlformats.org/wordprocessingml/2006/main" xmlns:w14="http://schemas.microsoft.com/office/word/2010/wordml" xmlns:w15="http://schemas.microsoft.com/office/word/2012/wordml" xmlns:w16cex="http://schemas.microsoft.com/office/word/2018/wordml/cex" xmlns:w16cid="http://schemas.microsoft.com/office/word/2016/wordml/cid" xmlns:w16="http://schemas.microsoft.com/office/word/2018/wordml" xmlns:w16du="http://schemas.microsoft.com/office/word/2023/wordml/word16du" xmlns:w16sdtdh="http://schemas.microsoft.com/office/word/2020/wordml/sdtdatahash" xmlns:w16se="http://schemas.microsoft.com/office/word/2015/wordml/symex" xmlns:wpg="http://schemas.microsoft.com/office/word/2010/wordprocessingGroup" xmlns:wpi="http://schemas.microsoft.com/office/word/2010/wordprocessingInk" xmlns:wne="http://schemas.microsoft.com/office/word/2006/wordml" xmlns:wps="http://schemas.microsoft.com/office/word/2010/wordprocessingShape" mc:Ignorable="w14 w15 w16se w16cid w16 w16cex w16sdtdh w16du wp14">
   <w:p>
     <w:pPr>
       <w:pStyle w:val="Header"/>
@@ -11153,7 +11415,7 @@
 </file>
 
 <file path=word/header2.xml><?xml version="1.0" encoding="utf-8"?>
-<w:hdr xmlns:wpc="http://schemas.microsoft.com/office/word/2010/wordprocessingCanvas" xmlns:cx="http://schemas.microsoft.com/office/drawing/2014/chartex" xmlns:cx1="http://schemas.microsoft.com/office/drawing/2015/9/8/chartex" xmlns:cx2="http://schemas.microsoft.com/office/drawing/2015/10/21/chartex" xmlns:cx3="http://schemas.microsoft.com/office/drawing/2016/5/9/chartex" xmlns:cx4="http://schemas.microsoft.com/office/drawing/2016/5/10/chartex" xmlns:cx5="http://schemas.microsoft.com/office/drawing/2016/5/11/chartex" xmlns:cx6="http://schemas.microsoft.com/office/drawing/2016/5/12/chartex" xmlns:cx7="http://schemas.microsoft.com/office/drawing/2016/5/13/chartex" xmlns:cx8="http://schemas.microsoft.com/office/drawing/2016/5/14/chartex" xmlns:mc="http://schemas.openxmlformats.org/markup-compatibility/2006" xmlns:aink="http://schemas.microsoft.com/office/drawing/2016/ink" xmlns:am3d="http://schemas.microsoft.com/office/drawing/2017/model3d" xmlns:o="urn:schemas-microsoft-com:office:office" xmlns:r="http://schemas.openxmlformats.org/officeDocument/2006/relationships" xmlns:m="http://schemas.openxmlformats.org/officeDocument/2006/math" xmlns:v="urn:schemas-microsoft-com:vml" xmlns:wp14="http://schemas.microsoft.com/office/word/2010/wordprocessingDrawing" xmlns:wp="http://schemas.openxmlformats.org/drawingml/2006/wordprocessingDrawing" xmlns:w10="urn:schemas-microsoft-com:office:word" xmlns:w="http://schemas.openxmlformats.org/wordprocessingml/2006/main" xmlns:w14="http://schemas.microsoft.com/office/word/2010/wordml" xmlns:w15="http://schemas.microsoft.com/office/word/2012/wordml" xmlns:w16cid="http://schemas.microsoft.com/office/word/2016/wordml/cid" xmlns:w16se="http://schemas.microsoft.com/office/word/2015/wordml/symex" xmlns:wpg="http://schemas.microsoft.com/office/word/2010/wordprocessingGroup" xmlns:wpi="http://schemas.microsoft.com/office/word/2010/wordprocessingInk" xmlns:wne="http://schemas.microsoft.com/office/word/2006/wordml" xmlns:wps="http://schemas.microsoft.com/office/word/2010/wordprocessingShape" mc:Ignorable="w14 w15 w16se w16cid wp14">
+<w:hdr xmlns:wpc="http://schemas.microsoft.com/office/word/2010/wordprocessingCanvas" xmlns:cx="http://schemas.microsoft.com/office/drawing/2014/chartex" xmlns:cx1="http://schemas.microsoft.com/office/drawing/2015/9/8/chartex" xmlns:cx2="http://schemas.microsoft.com/office/drawing/2015/10/21/chartex" xmlns:cx3="http://schemas.microsoft.com/office/drawing/2016/5/9/chartex" xmlns:cx4="http://schemas.microsoft.com/office/drawing/2016/5/10/chartex" xmlns:cx5="http://schemas.microsoft.com/office/drawing/2016/5/11/chartex" xmlns:cx6="http://schemas.microsoft.com/office/drawing/2016/5/12/chartex" xmlns:cx7="http://schemas.microsoft.com/office/drawing/2016/5/13/chartex" xmlns:cx8="http://schemas.microsoft.com/office/drawing/2016/5/14/chartex" xmlns:mc="http://schemas.openxmlformats.org/markup-compatibility/2006" xmlns:aink="http://schemas.microsoft.com/office/drawing/2016/ink" xmlns:am3d="http://schemas.microsoft.com/office/drawing/2017/model3d" xmlns:o="urn:schemas-microsoft-com:office:office" xmlns:oel="http://schemas.microsoft.com/office/2019/extlst" xmlns:r="http://schemas.openxmlformats.org/officeDocument/2006/relationships" xmlns:m="http://schemas.openxmlformats.org/officeDocument/2006/math" xmlns:v="urn:schemas-microsoft-com:vml" xmlns:wp14="http://schemas.microsoft.com/office/word/2010/wordprocessingDrawing" xmlns:wp="http://schemas.openxmlformats.org/drawingml/2006/wordprocessingDrawing" xmlns:w10="urn:schemas-microsoft-com:office:word" xmlns:w="http://schemas.openxmlformats.org/wordprocessingml/2006/main" xmlns:w14="http://schemas.microsoft.com/office/word/2010/wordml" xmlns:w15="http://schemas.microsoft.com/office/word/2012/wordml" xmlns:w16cex="http://schemas.microsoft.com/office/word/2018/wordml/cex" xmlns:w16cid="http://schemas.microsoft.com/office/word/2016/wordml/cid" xmlns:w16="http://schemas.microsoft.com/office/word/2018/wordml" xmlns:w16du="http://schemas.microsoft.com/office/word/2023/wordml/word16du" xmlns:w16sdtdh="http://schemas.microsoft.com/office/word/2020/wordml/sdtdatahash" xmlns:w16se="http://schemas.microsoft.com/office/word/2015/wordml/symex" xmlns:wpg="http://schemas.microsoft.com/office/word/2010/wordprocessingGroup" xmlns:wpi="http://schemas.microsoft.com/office/word/2010/wordprocessingInk" xmlns:wne="http://schemas.microsoft.com/office/word/2006/wordml" xmlns:wps="http://schemas.microsoft.com/office/word/2010/wordprocessingShape" mc:Ignorable="w14 w15 w16se w16cid w16 w16cex w16sdtdh w16du wp14">
   <w:p>
     <w:pPr>
       <w:pStyle w:val="Header"/>
@@ -11163,7 +11425,7 @@
 </file>
 
 <file path=word/header3.xml><?xml version="1.0" encoding="utf-8"?>
-<w:hdr xmlns:wpc="http://schemas.microsoft.com/office/word/2010/wordprocessingCanvas" xmlns:cx="http://schemas.microsoft.com/office/drawing/2014/chartex" xmlns:cx1="http://schemas.microsoft.com/office/drawing/2015/9/8/chartex" xmlns:cx2="http://schemas.microsoft.com/office/drawing/2015/10/21/chartex" xmlns:cx3="http://schemas.microsoft.com/office/drawing/2016/5/9/chartex" xmlns:cx4="http://schemas.microsoft.com/office/drawing/2016/5/10/chartex" xmlns:cx5="http://schemas.microsoft.com/office/drawing/2016/5/11/chartex" xmlns:cx6="http://schemas.microsoft.com/office/drawing/2016/5/12/chartex" xmlns:cx7="http://schemas.microsoft.com/office/drawing/2016/5/13/chartex" xmlns:cx8="http://schemas.microsoft.com/office/drawing/2016/5/14/chartex" xmlns:mc="http://schemas.openxmlformats.org/markup-compatibility/2006" xmlns:aink="http://schemas.microsoft.com/office/drawing/2016/ink" xmlns:am3d="http://schemas.microsoft.com/office/drawing/2017/model3d" xmlns:o="urn:schemas-microsoft-com:office:office" xmlns:r="http://schemas.openxmlformats.org/officeDocument/2006/relationships" xmlns:m="http://schemas.openxmlformats.org/officeDocument/2006/math" xmlns:v="urn:schemas-microsoft-com:vml" xmlns:wp14="http://schemas.microsoft.com/office/word/2010/wordprocessingDrawing" xmlns:wp="http://schemas.openxmlformats.org/drawingml/2006/wordprocessingDrawing" xmlns:w10="urn:schemas-microsoft-com:office:word" xmlns:w="http://schemas.openxmlformats.org/wordprocessingml/2006/main" xmlns:w14="http://schemas.microsoft.com/office/word/2010/wordml" xmlns:w15="http://schemas.microsoft.com/office/word/2012/wordml" xmlns:w16cid="http://schemas.microsoft.com/office/word/2016/wordml/cid" xmlns:w16se="http://schemas.microsoft.com/office/word/2015/wordml/symex" xmlns:wpg="http://schemas.microsoft.com/office/word/2010/wordprocessingGroup" xmlns:wpi="http://schemas.microsoft.com/office/word/2010/wordprocessingInk" xmlns:wne="http://schemas.microsoft.com/office/word/2006/wordml" xmlns:wps="http://schemas.microsoft.com/office/word/2010/wordprocessingShape" mc:Ignorable="w14 w15 w16se w16cid wp14">
+<w:hdr xmlns:wpc="http://schemas.microsoft.com/office/word/2010/wordprocessingCanvas" xmlns:cx="http://schemas.microsoft.com/office/drawing/2014/chartex" xmlns:cx1="http://schemas.microsoft.com/office/drawing/2015/9/8/chartex" xmlns:cx2="http://schemas.microsoft.com/office/drawing/2015/10/21/chartex" xmlns:cx3="http://schemas.microsoft.com/office/drawing/2016/5/9/chartex" xmlns:cx4="http://schemas.microsoft.com/office/drawing/2016/5/10/chartex" xmlns:cx5="http://schemas.microsoft.com/office/drawing/2016/5/11/chartex" xmlns:cx6="http://schemas.microsoft.com/office/drawing/2016/5/12/chartex" xmlns:cx7="http://schemas.microsoft.com/office/drawing/2016/5/13/chartex" xmlns:cx8="http://schemas.microsoft.com/office/drawing/2016/5/14/chartex" xmlns:mc="http://schemas.openxmlformats.org/markup-compatibility/2006" xmlns:aink="http://schemas.microsoft.com/office/drawing/2016/ink" xmlns:am3d="http://schemas.microsoft.com/office/drawing/2017/model3d" xmlns:o="urn:schemas-microsoft-com:office:office" xmlns:oel="http://schemas.microsoft.com/office/2019/extlst" xmlns:r="http://schemas.openxmlformats.org/officeDocument/2006/relationships" xmlns:m="http://schemas.openxmlformats.org/officeDocument/2006/math" xmlns:v="urn:schemas-microsoft-com:vml" xmlns:wp14="http://schemas.microsoft.com/office/word/2010/wordprocessingDrawing" xmlns:wp="http://schemas.openxmlformats.org/drawingml/2006/wordprocessingDrawing" xmlns:w10="urn:schemas-microsoft-com:office:word" xmlns:w="http://schemas.openxmlformats.org/wordprocessingml/2006/main" xmlns:w14="http://schemas.microsoft.com/office/word/2010/wordml" xmlns:w15="http://schemas.microsoft.com/office/word/2012/wordml" xmlns:w16cex="http://schemas.microsoft.com/office/word/2018/wordml/cex" xmlns:w16cid="http://schemas.microsoft.com/office/word/2016/wordml/cid" xmlns:w16="http://schemas.microsoft.com/office/word/2018/wordml" xmlns:w16du="http://schemas.microsoft.com/office/word/2023/wordml/word16du" xmlns:w16sdtdh="http://schemas.microsoft.com/office/word/2020/wordml/sdtdatahash" xmlns:w16se="http://schemas.microsoft.com/office/word/2015/wordml/symex" xmlns:wpg="http://schemas.microsoft.com/office/word/2010/wordprocessingGroup" xmlns:wpi="http://schemas.microsoft.com/office/word/2010/wordprocessingInk" xmlns:wne="http://schemas.microsoft.com/office/word/2006/wordml" xmlns:wps="http://schemas.microsoft.com/office/word/2010/wordprocessingShape" mc:Ignorable="w14 w15 w16se w16cid w16 w16cex w16sdtdh w16du wp14">
   <w:p>
     <w:pPr>
       <w:pStyle w:val="Header"/>
@@ -11173,13 +11435,13 @@
 </file>
 
 <file path=word/header4.xml><?xml version="1.0" encoding="utf-8"?>
-<w:hdr xmlns:wpc="http://schemas.microsoft.com/office/word/2010/wordprocessingCanvas" xmlns:cx="http://schemas.microsoft.com/office/drawing/2014/chartex" xmlns:cx1="http://schemas.microsoft.com/office/drawing/2015/9/8/chartex" xmlns:cx2="http://schemas.microsoft.com/office/drawing/2015/10/21/chartex" xmlns:cx3="http://schemas.microsoft.com/office/drawing/2016/5/9/chartex" xmlns:cx4="http://schemas.microsoft.com/office/drawing/2016/5/10/chartex" xmlns:cx5="http://schemas.microsoft.com/office/drawing/2016/5/11/chartex" xmlns:cx6="http://schemas.microsoft.com/office/drawing/2016/5/12/chartex" xmlns:cx7="http://schemas.microsoft.com/office/drawing/2016/5/13/chartex" xmlns:cx8="http://schemas.microsoft.com/office/drawing/2016/5/14/chartex" xmlns:mc="http://schemas.openxmlformats.org/markup-compatibility/2006" xmlns:aink="http://schemas.microsoft.com/office/drawing/2016/ink" xmlns:am3d="http://schemas.microsoft.com/office/drawing/2017/model3d" xmlns:o="urn:schemas-microsoft-com:office:office" xmlns:r="http://schemas.openxmlformats.org/officeDocument/2006/relationships" xmlns:m="http://schemas.openxmlformats.org/officeDocument/2006/math" xmlns:v="urn:schemas-microsoft-com:vml" xmlns:wp14="http://schemas.microsoft.com/office/word/2010/wordprocessingDrawing" xmlns:wp="http://schemas.openxmlformats.org/drawingml/2006/wordprocessingDrawing" xmlns:w10="urn:schemas-microsoft-com:office:word" xmlns:w="http://schemas.openxmlformats.org/wordprocessingml/2006/main" xmlns:w14="http://schemas.microsoft.com/office/word/2010/wordml" xmlns:w15="http://schemas.microsoft.com/office/word/2012/wordml" xmlns:w16cid="http://schemas.microsoft.com/office/word/2016/wordml/cid" xmlns:w16se="http://schemas.microsoft.com/office/word/2015/wordml/symex" xmlns:wpg="http://schemas.microsoft.com/office/word/2010/wordprocessingGroup" xmlns:wpi="http://schemas.microsoft.com/office/word/2010/wordprocessingInk" xmlns:wne="http://schemas.microsoft.com/office/word/2006/wordml" xmlns:wps="http://schemas.microsoft.com/office/word/2010/wordprocessingShape" mc:Ignorable="w14 w15 w16se w16cid wp14">
+<w:hdr xmlns:wpc="http://schemas.microsoft.com/office/word/2010/wordprocessingCanvas" xmlns:cx="http://schemas.microsoft.com/office/drawing/2014/chartex" xmlns:cx1="http://schemas.microsoft.com/office/drawing/2015/9/8/chartex" xmlns:cx2="http://schemas.microsoft.com/office/drawing/2015/10/21/chartex" xmlns:cx3="http://schemas.microsoft.com/office/drawing/2016/5/9/chartex" xmlns:cx4="http://schemas.microsoft.com/office/drawing/2016/5/10/chartex" xmlns:cx5="http://schemas.microsoft.com/office/drawing/2016/5/11/chartex" xmlns:cx6="http://schemas.microsoft.com/office/drawing/2016/5/12/chartex" xmlns:cx7="http://schemas.microsoft.com/office/drawing/2016/5/13/chartex" xmlns:cx8="http://schemas.microsoft.com/office/drawing/2016/5/14/chartex" xmlns:mc="http://schemas.openxmlformats.org/markup-compatibility/2006" xmlns:aink="http://schemas.microsoft.com/office/drawing/2016/ink" xmlns:am3d="http://schemas.microsoft.com/office/drawing/2017/model3d" xmlns:o="urn:schemas-microsoft-com:office:office" xmlns:oel="http://schemas.microsoft.com/office/2019/extlst" xmlns:r="http://schemas.openxmlformats.org/officeDocument/2006/relationships" xmlns:m="http://schemas.openxmlformats.org/officeDocument/2006/math" xmlns:v="urn:schemas-microsoft-com:vml" xmlns:wp14="http://schemas.microsoft.com/office/word/2010/wordprocessingDrawing" xmlns:wp="http://schemas.openxmlformats.org/drawingml/2006/wordprocessingDrawing" xmlns:w10="urn:schemas-microsoft-com:office:word" xmlns:w="http://schemas.openxmlformats.org/wordprocessingml/2006/main" xmlns:w14="http://schemas.microsoft.com/office/word/2010/wordml" xmlns:w15="http://schemas.microsoft.com/office/word/2012/wordml" xmlns:w16cex="http://schemas.microsoft.com/office/word/2018/wordml/cex" xmlns:w16cid="http://schemas.microsoft.com/office/word/2016/wordml/cid" xmlns:w16="http://schemas.microsoft.com/office/word/2018/wordml" xmlns:w16du="http://schemas.microsoft.com/office/word/2023/wordml/word16du" xmlns:w16sdtdh="http://schemas.microsoft.com/office/word/2020/wordml/sdtdatahash" xmlns:w16se="http://schemas.microsoft.com/office/word/2015/wordml/symex" xmlns:wpg="http://schemas.microsoft.com/office/word/2010/wordprocessingGroup" xmlns:wpi="http://schemas.microsoft.com/office/word/2010/wordprocessingInk" xmlns:wne="http://schemas.microsoft.com/office/word/2006/wordml" xmlns:wps="http://schemas.microsoft.com/office/word/2010/wordprocessingShape" mc:Ignorable="w14 w15 w16se w16cid w16 w16cex w16sdtdh w16du wp14">
   <w:p/>
 </w:hdr>
 </file>
 
 <file path=word/header5.xml><?xml version="1.0" encoding="utf-8"?>
-<w:hdr xmlns:wpc="http://schemas.microsoft.com/office/word/2010/wordprocessingCanvas" xmlns:cx="http://schemas.microsoft.com/office/drawing/2014/chartex" xmlns:cx1="http://schemas.microsoft.com/office/drawing/2015/9/8/chartex" xmlns:cx2="http://schemas.microsoft.com/office/drawing/2015/10/21/chartex" xmlns:cx3="http://schemas.microsoft.com/office/drawing/2016/5/9/chartex" xmlns:cx4="http://schemas.microsoft.com/office/drawing/2016/5/10/chartex" xmlns:cx5="http://schemas.microsoft.com/office/drawing/2016/5/11/chartex" xmlns:cx6="http://schemas.microsoft.com/office/drawing/2016/5/12/chartex" xmlns:cx7="http://schemas.microsoft.com/office/drawing/2016/5/13/chartex" xmlns:cx8="http://schemas.microsoft.com/office/drawing/2016/5/14/chartex" xmlns:mc="http://schemas.openxmlformats.org/markup-compatibility/2006" xmlns:aink="http://schemas.microsoft.com/office/drawing/2016/ink" xmlns:am3d="http://schemas.microsoft.com/office/drawing/2017/model3d" xmlns:o="urn:schemas-microsoft-com:office:office" xmlns:r="http://schemas.openxmlformats.org/officeDocument/2006/relationships" xmlns:m="http://schemas.openxmlformats.org/officeDocument/2006/math" xmlns:v="urn:schemas-microsoft-com:vml" xmlns:wp14="http://schemas.microsoft.com/office/word/2010/wordprocessingDrawing" xmlns:wp="http://schemas.openxmlformats.org/drawingml/2006/wordprocessingDrawing" xmlns:w10="urn:schemas-microsoft-com:office:word" xmlns:w="http://schemas.openxmlformats.org/wordprocessingml/2006/main" xmlns:w14="http://schemas.microsoft.com/office/word/2010/wordml" xmlns:w15="http://schemas.microsoft.com/office/word/2012/wordml" xmlns:w16cid="http://schemas.microsoft.com/office/word/2016/wordml/cid" xmlns:w16se="http://schemas.microsoft.com/office/word/2015/wordml/symex" xmlns:wpg="http://schemas.microsoft.com/office/word/2010/wordprocessingGroup" xmlns:wpi="http://schemas.microsoft.com/office/word/2010/wordprocessingInk" xmlns:wne="http://schemas.microsoft.com/office/word/2006/wordml" xmlns:wps="http://schemas.microsoft.com/office/word/2010/wordprocessingShape" mc:Ignorable="w14 w15 w16se w16cid wp14">
+<w:hdr xmlns:wpc="http://schemas.microsoft.com/office/word/2010/wordprocessingCanvas" xmlns:cx="http://schemas.microsoft.com/office/drawing/2014/chartex" xmlns:cx1="http://schemas.microsoft.com/office/drawing/2015/9/8/chartex" xmlns:cx2="http://schemas.microsoft.com/office/drawing/2015/10/21/chartex" xmlns:cx3="http://schemas.microsoft.com/office/drawing/2016/5/9/chartex" xmlns:cx4="http://schemas.microsoft.com/office/drawing/2016/5/10/chartex" xmlns:cx5="http://schemas.microsoft.com/office/drawing/2016/5/11/chartex" xmlns:cx6="http://schemas.microsoft.com/office/drawing/2016/5/12/chartex" xmlns:cx7="http://schemas.microsoft.com/office/drawing/2016/5/13/chartex" xmlns:cx8="http://schemas.microsoft.com/office/drawing/2016/5/14/chartex" xmlns:mc="http://schemas.openxmlformats.org/markup-compatibility/2006" xmlns:aink="http://schemas.microsoft.com/office/drawing/2016/ink" xmlns:am3d="http://schemas.microsoft.com/office/drawing/2017/model3d" xmlns:o="urn:schemas-microsoft-com:office:office" xmlns:oel="http://schemas.microsoft.com/office/2019/extlst" xmlns:r="http://schemas.openxmlformats.org/officeDocument/2006/relationships" xmlns:m="http://schemas.openxmlformats.org/officeDocument/2006/math" xmlns:v="urn:schemas-microsoft-com:vml" xmlns:wp14="http://schemas.microsoft.com/office/word/2010/wordprocessingDrawing" xmlns:wp="http://schemas.openxmlformats.org/drawingml/2006/wordprocessingDrawing" xmlns:w10="urn:schemas-microsoft-com:office:word" xmlns:w="http://schemas.openxmlformats.org/wordprocessingml/2006/main" xmlns:w14="http://schemas.microsoft.com/office/word/2010/wordml" xmlns:w15="http://schemas.microsoft.com/office/word/2012/wordml" xmlns:w16cex="http://schemas.microsoft.com/office/word/2018/wordml/cex" xmlns:w16cid="http://schemas.microsoft.com/office/word/2016/wordml/cid" xmlns:w16="http://schemas.microsoft.com/office/word/2018/wordml" xmlns:w16du="http://schemas.microsoft.com/office/word/2023/wordml/word16du" xmlns:w16sdtdh="http://schemas.microsoft.com/office/word/2020/wordml/sdtdatahash" xmlns:w16se="http://schemas.microsoft.com/office/word/2015/wordml/symex" xmlns:wpg="http://schemas.microsoft.com/office/word/2010/wordprocessingGroup" xmlns:wpi="http://schemas.microsoft.com/office/word/2010/wordprocessingInk" xmlns:wne="http://schemas.microsoft.com/office/word/2006/wordml" xmlns:wps="http://schemas.microsoft.com/office/word/2010/wordprocessingShape" mc:Ignorable="w14 w15 w16se w16cid w16 w16cex w16sdtdh w16du wp14">
   <w:p>
     <w:pPr>
       <w:pStyle w:val="Header"/>
@@ -11199,7 +11461,7 @@
       <mc:AlternateContent>
         <mc:Choice Requires="wps">
           <w:drawing>
-            <wp:anchor distT="0" distB="0" distL="114300" distR="114300" simplePos="0" relativeHeight="251657728" behindDoc="0" locked="0" layoutInCell="1" allowOverlap="1">
+            <wp:anchor distT="0" distB="0" distL="114300" distR="114300" simplePos="0" relativeHeight="251657728" behindDoc="0" locked="0" layoutInCell="1" allowOverlap="1" wp14:anchorId="2A3D6729" wp14:editId="10AB4AB7">
               <wp:simplePos x="0" y="0"/>
               <wp:positionH relativeFrom="column">
                 <wp:posOffset>0</wp:posOffset>
@@ -11255,12 +11517,14 @@
                               <w:b/>
                             </w:rPr>
                           </w:pPr>
+                          <w:proofErr w:type="spellStart"/>
                           <w:r>
                             <w:rPr>
                               <w:b/>
                             </w:rPr>
                             <w:t>iVending</w:t>
                           </w:r>
+                          <w:proofErr w:type="spellEnd"/>
                         </w:p>
                         <w:p>
                           <w:r>
@@ -12317,7 +12581,7 @@
         </mc:Choice>
         <mc:Fallback>
           <w:pict>
-            <v:rect id="Rectangle 3" o:spid="_x0000_s1026" style="position:absolute;left:0;text-align:left;margin-left:0;margin-top:0;width:342pt;height:54pt;z-index:251657728;visibility:visible;mso-wrap-style:square;mso-width-percent:0;mso-height-percent:0;mso-wrap-distance-left:9pt;mso-wrap-distance-top:0;mso-wrap-distance-right:9pt;mso-wrap-distance-bottom:0;mso-position-horizontal:absolute;mso-position-horizontal-relative:text;mso-position-vertical:absolute;mso-position-vertical-relative:text;mso-width-percent:0;mso-height-percent:0;mso-width-relative:page;mso-height-relative:page;v-text-anchor:top" o:gfxdata="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" stroked="f">
+            <v:rect w14:anchorId="2A3D6729" id="Rectangle 3" o:spid="_x0000_s1026" style="position:absolute;left:0;text-align:left;margin-left:0;margin-top:0;width:342pt;height:54pt;z-index:251657728;visibility:visible;mso-wrap-style:square;mso-width-percent:0;mso-height-percent:0;mso-wrap-distance-left:9pt;mso-wrap-distance-top:0;mso-wrap-distance-right:9pt;mso-wrap-distance-bottom:0;mso-position-horizontal:absolute;mso-position-horizontal-relative:text;mso-position-vertical:absolute;mso-position-vertical-relative:text;mso-width-percent:0;mso-height-percent:0;mso-width-relative:page;mso-height-relative:page;v-text-anchor:top" o:gfxdata="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" stroked="f">
               <v:textbox>
                 <w:txbxContent>
                   <w:p>
@@ -13402,7 +13666,7 @@
 </file>
 
 <file path=word/numbering.xml><?xml version="1.0" encoding="utf-8"?>
-<w:numbering xmlns:wpc="http://schemas.microsoft.com/office/word/2010/wordprocessingCanvas" xmlns:cx="http://schemas.microsoft.com/office/drawing/2014/chartex" xmlns:cx1="http://schemas.microsoft.com/office/drawing/2015/9/8/chartex" xmlns:cx2="http://schemas.microsoft.com/office/drawing/2015/10/21/chartex" xmlns:cx3="http://schemas.microsoft.com/office/drawing/2016/5/9/chartex" xmlns:cx4="http://schemas.microsoft.com/office/drawing/2016/5/10/chartex" xmlns:cx5="http://schemas.microsoft.com/office/drawing/2016/5/11/chartex" xmlns:cx6="http://schemas.microsoft.com/office/drawing/2016/5/12/chartex" xmlns:cx7="http://schemas.microsoft.com/office/drawing/2016/5/13/chartex" xmlns:cx8="http://schemas.microsoft.com/office/drawing/2016/5/14/chartex" xmlns:mc="http://schemas.openxmlformats.org/markup-compatibility/2006" xmlns:aink="http://schemas.microsoft.com/office/drawing/2016/ink" xmlns:am3d="http://schemas.microsoft.com/office/drawing/2017/model3d" xmlns:o="urn:schemas-microsoft-com:office:office" xmlns:r="http://schemas.openxmlformats.org/officeDocument/2006/relationships" xmlns:m="http://schemas.openxmlformats.org/officeDocument/2006/math" xmlns:v="urn:schemas-microsoft-com:vml" xmlns:wp14="http://schemas.microsoft.com/office/word/2010/wordprocessingDrawing" xmlns:wp="http://schemas.openxmlformats.org/drawingml/2006/wordprocessingDrawing" xmlns:w10="urn:schemas-microsoft-com:office:word" xmlns:w="http://schemas.openxmlformats.org/wordprocessingml/2006/main" xmlns:w14="http://schemas.microsoft.com/office/word/2010/wordml" xmlns:w15="http://schemas.microsoft.com/office/word/2012/wordml" xmlns:w16cid="http://schemas.microsoft.com/office/word/2016/wordml/cid" xmlns:w16se="http://schemas.microsoft.com/office/word/2015/wordml/symex" xmlns:wpg="http://schemas.microsoft.com/office/word/2010/wordprocessingGroup" xmlns:wpi="http://schemas.microsoft.com/office/word/2010/wordprocessingInk" xmlns:wne="http://schemas.microsoft.com/office/word/2006/wordml" xmlns:wps="http://schemas.microsoft.com/office/word/2010/wordprocessingShape" mc:Ignorable="w14 w15 w16se w16cid wp14">
+<w:numbering xmlns:wpc="http://schemas.microsoft.com/office/word/2010/wordprocessingCanvas" xmlns:cx="http://schemas.microsoft.com/office/drawing/2014/chartex" xmlns:cx1="http://schemas.microsoft.com/office/drawing/2015/9/8/chartex" xmlns:cx2="http://schemas.microsoft.com/office/drawing/2015/10/21/chartex" xmlns:cx3="http://schemas.microsoft.com/office/drawing/2016/5/9/chartex" xmlns:cx4="http://schemas.microsoft.com/office/drawing/2016/5/10/chartex" xmlns:cx5="http://schemas.microsoft.com/office/drawing/2016/5/11/chartex" xmlns:cx6="http://schemas.microsoft.com/office/drawing/2016/5/12/chartex" xmlns:cx7="http://schemas.microsoft.com/office/drawing/2016/5/13/chartex" xmlns:cx8="http://schemas.microsoft.com/office/drawing/2016/5/14/chartex" xmlns:mc="http://schemas.openxmlformats.org/markup-compatibility/2006" xmlns:aink="http://schemas.microsoft.com/office/drawing/2016/ink" xmlns:am3d="http://schemas.microsoft.com/office/drawing/2017/model3d" xmlns:o="urn:schemas-microsoft-com:office:office" xmlns:oel="http://schemas.microsoft.com/office/2019/extlst" xmlns:r="http://schemas.openxmlformats.org/officeDocument/2006/relationships" xmlns:m="http://schemas.openxmlformats.org/officeDocument/2006/math" xmlns:v="urn:schemas-microsoft-com:vml" xmlns:wp14="http://schemas.microsoft.com/office/word/2010/wordprocessingDrawing" xmlns:wp="http://schemas.openxmlformats.org/drawingml/2006/wordprocessingDrawing" xmlns:w10="urn:schemas-microsoft-com:office:word" xmlns:w="http://schemas.openxmlformats.org/wordprocessingml/2006/main" xmlns:w14="http://schemas.microsoft.com/office/word/2010/wordml" xmlns:w15="http://schemas.microsoft.com/office/word/2012/wordml" xmlns:w16cex="http://schemas.microsoft.com/office/word/2018/wordml/cex" xmlns:w16cid="http://schemas.microsoft.com/office/word/2016/wordml/cid" xmlns:w16="http://schemas.microsoft.com/office/word/2018/wordml" xmlns:w16du="http://schemas.microsoft.com/office/word/2023/wordml/word16du" xmlns:w16sdtdh="http://schemas.microsoft.com/office/word/2020/wordml/sdtdatahash" xmlns:w16se="http://schemas.microsoft.com/office/word/2015/wordml/symex" xmlns:wpg="http://schemas.microsoft.com/office/word/2010/wordprocessingGroup" xmlns:wpi="http://schemas.microsoft.com/office/word/2010/wordprocessingInk" xmlns:wne="http://schemas.microsoft.com/office/word/2006/wordml" xmlns:wps="http://schemas.microsoft.com/office/word/2010/wordprocessingShape" mc:Ignorable="w14 w15 w16se w16cid w16 w16cex w16sdtdh w16du wp14">
   <w:abstractNum w:abstractNumId="0" w15:restartNumberingAfterBreak="0">
     <w:nsid w:val="0445699C"/>
     <w:multiLevelType w:val="multilevel"/>
@@ -18812,106 +19076,106 @@
       </w:pPr>
     </w:lvl>
   </w:abstractNum>
-  <w:num w:numId="1">
+  <w:num w:numId="1" w16cid:durableId="661157497">
     <w:abstractNumId w:val="22"/>
   </w:num>
-  <w:num w:numId="2">
+  <w:num w:numId="2" w16cid:durableId="544953812">
     <w:abstractNumId w:val="29"/>
   </w:num>
-  <w:num w:numId="3">
+  <w:num w:numId="3" w16cid:durableId="1913277034">
     <w:abstractNumId w:val="1"/>
   </w:num>
-  <w:num w:numId="4">
+  <w:num w:numId="4" w16cid:durableId="981929057">
     <w:abstractNumId w:val="0"/>
   </w:num>
-  <w:num w:numId="5">
+  <w:num w:numId="5" w16cid:durableId="812143573">
     <w:abstractNumId w:val="16"/>
   </w:num>
-  <w:num w:numId="6">
+  <w:num w:numId="6" w16cid:durableId="948857166">
     <w:abstractNumId w:val="26"/>
   </w:num>
-  <w:num w:numId="7">
+  <w:num w:numId="7" w16cid:durableId="1129472532">
     <w:abstractNumId w:val="8"/>
   </w:num>
-  <w:num w:numId="8">
+  <w:num w:numId="8" w16cid:durableId="335497832">
     <w:abstractNumId w:val="25"/>
   </w:num>
-  <w:num w:numId="9">
+  <w:num w:numId="9" w16cid:durableId="292639326">
     <w:abstractNumId w:val="6"/>
   </w:num>
-  <w:num w:numId="10">
+  <w:num w:numId="10" w16cid:durableId="781916924">
     <w:abstractNumId w:val="38"/>
   </w:num>
-  <w:num w:numId="11">
+  <w:num w:numId="11" w16cid:durableId="1701280583">
     <w:abstractNumId w:val="40"/>
   </w:num>
-  <w:num w:numId="12">
+  <w:num w:numId="12" w16cid:durableId="1414005773">
     <w:abstractNumId w:val="21"/>
   </w:num>
-  <w:num w:numId="13">
+  <w:num w:numId="13" w16cid:durableId="1238594753">
     <w:abstractNumId w:val="42"/>
   </w:num>
-  <w:num w:numId="14">
+  <w:num w:numId="14" w16cid:durableId="1703284144">
     <w:abstractNumId w:val="35"/>
   </w:num>
-  <w:num w:numId="15">
+  <w:num w:numId="15" w16cid:durableId="1615868201">
     <w:abstractNumId w:val="4"/>
   </w:num>
-  <w:num w:numId="16">
+  <w:num w:numId="16" w16cid:durableId="1748962347">
     <w:abstractNumId w:val="27"/>
   </w:num>
-  <w:num w:numId="17">
+  <w:num w:numId="17" w16cid:durableId="257296893">
     <w:abstractNumId w:val="10"/>
   </w:num>
-  <w:num w:numId="18">
+  <w:num w:numId="18" w16cid:durableId="2058507047">
     <w:abstractNumId w:val="39"/>
   </w:num>
-  <w:num w:numId="19">
+  <w:num w:numId="19" w16cid:durableId="1652709608">
     <w:abstractNumId w:val="36"/>
   </w:num>
-  <w:num w:numId="20">
+  <w:num w:numId="20" w16cid:durableId="1086532456">
     <w:abstractNumId w:val="41"/>
   </w:num>
-  <w:num w:numId="21">
+  <w:num w:numId="21" w16cid:durableId="683362855">
     <w:abstractNumId w:val="11"/>
   </w:num>
-  <w:num w:numId="22">
+  <w:num w:numId="22" w16cid:durableId="352924916">
     <w:abstractNumId w:val="15"/>
   </w:num>
-  <w:num w:numId="23">
+  <w:num w:numId="23" w16cid:durableId="232937681">
     <w:abstractNumId w:val="17"/>
   </w:num>
-  <w:num w:numId="24">
+  <w:num w:numId="24" w16cid:durableId="1390229732">
     <w:abstractNumId w:val="20"/>
   </w:num>
-  <w:num w:numId="25">
+  <w:num w:numId="25" w16cid:durableId="1458528770">
     <w:abstractNumId w:val="3"/>
   </w:num>
-  <w:num w:numId="26">
+  <w:num w:numId="26" w16cid:durableId="751850659">
     <w:abstractNumId w:val="9"/>
   </w:num>
-  <w:num w:numId="27">
+  <w:num w:numId="27" w16cid:durableId="1802722982">
     <w:abstractNumId w:val="13"/>
   </w:num>
-  <w:num w:numId="28">
+  <w:num w:numId="28" w16cid:durableId="1967658231">
     <w:abstractNumId w:val="32"/>
   </w:num>
-  <w:num w:numId="29">
+  <w:num w:numId="29" w16cid:durableId="53819034">
     <w:abstractNumId w:val="12"/>
   </w:num>
-  <w:num w:numId="30">
+  <w:num w:numId="30" w16cid:durableId="1048994282">
     <w:abstractNumId w:val="37"/>
   </w:num>
-  <w:num w:numId="31">
+  <w:num w:numId="31" w16cid:durableId="186871090">
     <w:abstractNumId w:val="19"/>
   </w:num>
-  <w:num w:numId="32">
+  <w:num w:numId="32" w16cid:durableId="314069140">
     <w:abstractNumId w:val="24"/>
   </w:num>
-  <w:num w:numId="33">
+  <w:num w:numId="33" w16cid:durableId="433719288">
     <w:abstractNumId w:val="2"/>
   </w:num>
-  <w:num w:numId="34">
+  <w:num w:numId="34" w16cid:durableId="1618752046">
     <w:abstractNumId w:val="14"/>
     <w:lvlOverride w:ilvl="0">
       <w:startOverride w:val="1"/>
@@ -18941,41 +19205,41 @@
       <w:startOverride w:val="1"/>
     </w:lvlOverride>
   </w:num>
-  <w:num w:numId="35">
+  <w:num w:numId="35" w16cid:durableId="1753774930">
     <w:abstractNumId w:val="7"/>
   </w:num>
-  <w:num w:numId="36">
+  <w:num w:numId="36" w16cid:durableId="422798145">
     <w:abstractNumId w:val="34"/>
   </w:num>
-  <w:num w:numId="37">
+  <w:num w:numId="37" w16cid:durableId="1222249061">
     <w:abstractNumId w:val="14"/>
   </w:num>
-  <w:num w:numId="38">
+  <w:num w:numId="38" w16cid:durableId="1358241640">
     <w:abstractNumId w:val="33"/>
   </w:num>
-  <w:num w:numId="39">
+  <w:num w:numId="39" w16cid:durableId="596980002">
     <w:abstractNumId w:val="30"/>
   </w:num>
-  <w:num w:numId="40">
+  <w:num w:numId="40" w16cid:durableId="1294795006">
     <w:abstractNumId w:val="31"/>
   </w:num>
-  <w:num w:numId="41">
+  <w:num w:numId="41" w16cid:durableId="955529711">
     <w:abstractNumId w:val="5"/>
   </w:num>
-  <w:num w:numId="42">
+  <w:num w:numId="42" w16cid:durableId="1284966657">
     <w:abstractNumId w:val="23"/>
   </w:num>
-  <w:num w:numId="43">
+  <w:num w:numId="43" w16cid:durableId="1597591202">
     <w:abstractNumId w:val="18"/>
   </w:num>
-  <w:num w:numId="44">
+  <w:num w:numId="44" w16cid:durableId="740295960">
     <w:abstractNumId w:val="28"/>
   </w:num>
 </w:numbering>
 </file>
 
 <file path=word/styles.xml><?xml version="1.0" encoding="utf-8"?>
-<w:styles xmlns:mc="http://schemas.openxmlformats.org/markup-compatibility/2006" xmlns:r="http://schemas.openxmlformats.org/officeDocument/2006/relationships" xmlns:w="http://schemas.openxmlformats.org/wordprocessingml/2006/main" xmlns:w14="http://schemas.microsoft.com/office/word/2010/wordml" xmlns:w15="http://schemas.microsoft.com/office/word/2012/wordml" xmlns:w16cid="http://schemas.microsoft.com/office/word/2016/wordml/cid" xmlns:w16se="http://schemas.microsoft.com/office/word/2015/wordml/symex" mc:Ignorable="w14 w15 w16se w16cid">
+<w:styles xmlns:mc="http://schemas.openxmlformats.org/markup-compatibility/2006" xmlns:r="http://schemas.openxmlformats.org/officeDocument/2006/relationships" xmlns:w="http://schemas.openxmlformats.org/wordprocessingml/2006/main" xmlns:w14="http://schemas.microsoft.com/office/word/2010/wordml" xmlns:w15="http://schemas.microsoft.com/office/word/2012/wordml" xmlns:w16cex="http://schemas.microsoft.com/office/word/2018/wordml/cex" xmlns:w16cid="http://schemas.microsoft.com/office/word/2016/wordml/cid" xmlns:w16="http://schemas.microsoft.com/office/word/2018/wordml" xmlns:w16du="http://schemas.microsoft.com/office/word/2023/wordml/word16du" xmlns:w16sdtdh="http://schemas.microsoft.com/office/word/2020/wordml/sdtdatahash" xmlns:w16se="http://schemas.microsoft.com/office/word/2015/wordml/symex" mc:Ignorable="w14 w15 w16se w16cid w16 w16cex w16sdtdh w16du">
   <w:docDefaults>
     <w:rPrDefault>
       <w:rPr>
@@ -18985,7 +19249,7 @@
     </w:rPrDefault>
     <w:pPrDefault/>
   </w:docDefaults>
-  <w:latentStyles w:defLockedState="0" w:defUIPriority="0" w:defSemiHidden="0" w:defUnhideWhenUsed="0" w:defQFormat="0" w:count="375">
+  <w:latentStyles w:defLockedState="0" w:defUIPriority="0" w:defSemiHidden="0" w:defUnhideWhenUsed="0" w:defQFormat="0" w:count="376">
     <w:lsdException w:name="Normal" w:qFormat="1"/>
     <w:lsdException w:name="heading 1" w:qFormat="1"/>
     <w:lsdException w:name="heading 2" w:qFormat="1"/>
@@ -19273,6 +19537,7 @@
     <w:lsdException w:name="Smart Hyperlink" w:semiHidden="1" w:uiPriority="99" w:unhideWhenUsed="1"/>
     <w:lsdException w:name="Hashtag" w:semiHidden="1" w:uiPriority="99" w:unhideWhenUsed="1"/>
     <w:lsdException w:name="Unresolved Mention" w:semiHidden="1" w:uiPriority="99" w:unhideWhenUsed="1"/>
+    <w:lsdException w:name="Smart Link" w:semiHidden="1" w:uiPriority="99" w:unhideWhenUsed="1"/>
   </w:latentStyles>
   <w:style w:type="paragraph" w:default="1" w:styleId="Normal">
     <w:name w:val="Normal"/>
@@ -19483,7 +19748,6 @@
   <w:style w:type="character" w:default="1" w:styleId="DefaultParagraphFont">
     <w:name w:val="Default Paragraph Font"/>
     <w:uiPriority w:val="1"/>
-    <w:semiHidden/>
     <w:unhideWhenUsed/>
   </w:style>
   <w:style w:type="table" w:default="1" w:styleId="TableNormal">
@@ -19888,6 +20152,24 @@
       <w:rFonts w:ascii="Times New Roman" w:hAnsi="Times New Roman"/>
     </w:rPr>
   </w:style>
+  <w:style w:type="paragraph" w:styleId="Caption">
+    <w:name w:val="caption"/>
+    <w:basedOn w:val="Normal"/>
+    <w:next w:val="Normal"/>
+    <w:unhideWhenUsed/>
+    <w:qFormat/>
+    <w:rsid w:val="00C95B6F"/>
+    <w:pPr>
+      <w:spacing w:after="200"/>
+    </w:pPr>
+    <w:rPr>
+      <w:i/>
+      <w:iCs/>
+      <w:color w:val="44546A" w:themeColor="text2"/>
+      <w:sz w:val="18"/>
+      <w:szCs w:val="18"/>
+    </w:rPr>
+  </w:style>
 </w:styles>
 </file>
 

</xml_diff>